<commit_message>
new: added one more class to an element, in this case the aside.
</commit_message>
<xml_diff>
--- a/html5andcss3chapter8.docx
+++ b/html5andcss3chapter8.docx
@@ -13,6 +13,7 @@
           <w:kern w:val="36"/>
           <w:sz w:val="48"/>
           <w:szCs w:val="48"/>
+          <w:lang w:val="pt-BR"/>
         </w:rPr>
       </w:pPr>
       <w:r>
@@ -23,6 +24,7 @@
           <w:kern w:val="36"/>
           <w:sz w:val="36"/>
           <w:szCs w:val="36"/>
+          <w:lang w:val="pt-BR"/>
         </w:rPr>
         <w:t>01</w:t>
       </w:r>
@@ -34,70 +36,10 @@
           <w:kern w:val="36"/>
           <w:sz w:val="48"/>
           <w:szCs w:val="48"/>
-        </w:rPr>
-        <w:t xml:space="preserve"> </w:t>
-      </w:r>
-      <w:proofErr w:type="spellStart"/>
-      <w:r>
-        <w:rPr>
-          <w:rFonts w:ascii="Times New Roman" w:eastAsia="Times New Roman" w:hAnsi="Times New Roman" w:cs="Times New Roman"/>
-          <w:b/>
-          <w:bCs/>
-          <w:kern w:val="36"/>
-          <w:sz w:val="48"/>
-          <w:szCs w:val="48"/>
-        </w:rPr>
-        <w:t>Usando</w:t>
-      </w:r>
-      <w:proofErr w:type="spellEnd"/>
-      <w:r>
-        <w:rPr>
-          <w:rFonts w:ascii="Times New Roman" w:eastAsia="Times New Roman" w:hAnsi="Times New Roman" w:cs="Times New Roman"/>
-          <w:b/>
-          <w:bCs/>
-          <w:kern w:val="36"/>
-          <w:sz w:val="48"/>
-          <w:szCs w:val="48"/>
-        </w:rPr>
-        <w:t xml:space="preserve"> </w:t>
-      </w:r>
-      <w:proofErr w:type="spellStart"/>
-      <w:r>
-        <w:rPr>
-          <w:rFonts w:ascii="Times New Roman" w:eastAsia="Times New Roman" w:hAnsi="Times New Roman" w:cs="Times New Roman"/>
-          <w:b/>
-          <w:bCs/>
-          <w:kern w:val="36"/>
-          <w:sz w:val="48"/>
-          <w:szCs w:val="48"/>
-        </w:rPr>
-        <w:t>Mais</w:t>
-      </w:r>
-      <w:proofErr w:type="spellEnd"/>
-      <w:r>
-        <w:rPr>
-          <w:rFonts w:ascii="Times New Roman" w:eastAsia="Times New Roman" w:hAnsi="Times New Roman" w:cs="Times New Roman"/>
-          <w:b/>
-          <w:bCs/>
-          <w:kern w:val="36"/>
-          <w:sz w:val="48"/>
-          <w:szCs w:val="48"/>
-        </w:rPr>
-        <w:t xml:space="preserve"> </w:t>
-      </w:r>
-      <w:proofErr w:type="spellStart"/>
-      <w:r>
-        <w:rPr>
-          <w:rFonts w:ascii="Times New Roman" w:eastAsia="Times New Roman" w:hAnsi="Times New Roman" w:cs="Times New Roman"/>
-          <w:b/>
-          <w:bCs/>
-          <w:kern w:val="36"/>
-          <w:sz w:val="48"/>
-          <w:szCs w:val="48"/>
-        </w:rPr>
-        <w:t>Seletores</w:t>
-      </w:r>
-      <w:proofErr w:type="spellEnd"/>
+          <w:lang w:val="pt-BR"/>
+        </w:rPr>
+        <w:t xml:space="preserve"> Usando Mais Seletores</w:t>
+      </w:r>
     </w:p>
     <w:p>
       <w:pPr>
@@ -3440,15 +3382,37 @@
           <w:rFonts w:ascii="Courier New" w:eastAsia="Times New Roman" w:hAnsi="Courier New" w:cs="Courier New"/>
           <w:sz w:val="20"/>
           <w:szCs w:val="20"/>
-        </w:rPr>
-      </w:pPr>
-      <w:r>
-        <w:rPr>
-          <w:rFonts w:ascii="Courier New" w:eastAsia="Times New Roman" w:hAnsi="Courier New" w:cs="Courier New"/>
-          <w:sz w:val="20"/>
-          <w:szCs w:val="20"/>
-        </w:rPr>
-        <w:t>&lt;aside&gt;</w:t>
+          <w:lang w:val="pt-BR"/>
+        </w:rPr>
+      </w:pPr>
+      <w:r>
+        <w:rPr>
+          <w:rFonts w:ascii="Courier New" w:eastAsia="Times New Roman" w:hAnsi="Courier New" w:cs="Courier New"/>
+          <w:sz w:val="20"/>
+          <w:szCs w:val="20"/>
+          <w:lang w:val="pt-BR"/>
+        </w:rPr>
+        <w:t>&lt;</w:t>
+      </w:r>
+      <w:proofErr w:type="spellStart"/>
+      <w:r>
+        <w:rPr>
+          <w:rFonts w:ascii="Courier New" w:eastAsia="Times New Roman" w:hAnsi="Courier New" w:cs="Courier New"/>
+          <w:sz w:val="20"/>
+          <w:szCs w:val="20"/>
+          <w:lang w:val="pt-BR"/>
+        </w:rPr>
+        <w:t>aside</w:t>
+      </w:r>
+      <w:proofErr w:type="spellEnd"/>
+      <w:r>
+        <w:rPr>
+          <w:rFonts w:ascii="Courier New" w:eastAsia="Times New Roman" w:hAnsi="Courier New" w:cs="Courier New"/>
+          <w:sz w:val="20"/>
+          <w:szCs w:val="20"/>
+          <w:lang w:val="pt-BR"/>
+        </w:rPr>
+        <w:t>&gt;</w:t>
       </w:r>
     </w:p>
     <w:p>
@@ -3476,15 +3440,37 @@
           <w:rFonts w:ascii="Courier New" w:eastAsia="Times New Roman" w:hAnsi="Courier New" w:cs="Courier New"/>
           <w:sz w:val="20"/>
           <w:szCs w:val="20"/>
-        </w:rPr>
-      </w:pPr>
-      <w:r>
-        <w:rPr>
-          <w:rFonts w:ascii="Courier New" w:eastAsia="Times New Roman" w:hAnsi="Courier New" w:cs="Courier New"/>
-          <w:sz w:val="20"/>
-          <w:szCs w:val="20"/>
-        </w:rPr>
-        <w:t xml:space="preserve">    &lt;nav&gt;</w:t>
+          <w:lang w:val="pt-BR"/>
+        </w:rPr>
+      </w:pPr>
+      <w:r>
+        <w:rPr>
+          <w:rFonts w:ascii="Courier New" w:eastAsia="Times New Roman" w:hAnsi="Courier New" w:cs="Courier New"/>
+          <w:sz w:val="20"/>
+          <w:szCs w:val="20"/>
+          <w:lang w:val="pt-BR"/>
+        </w:rPr>
+        <w:t xml:space="preserve">    &lt;</w:t>
+      </w:r>
+      <w:proofErr w:type="spellStart"/>
+      <w:r>
+        <w:rPr>
+          <w:rFonts w:ascii="Courier New" w:eastAsia="Times New Roman" w:hAnsi="Courier New" w:cs="Courier New"/>
+          <w:sz w:val="20"/>
+          <w:szCs w:val="20"/>
+          <w:lang w:val="pt-BR"/>
+        </w:rPr>
+        <w:t>nav</w:t>
+      </w:r>
+      <w:proofErr w:type="spellEnd"/>
+      <w:r>
+        <w:rPr>
+          <w:rFonts w:ascii="Courier New" w:eastAsia="Times New Roman" w:hAnsi="Courier New" w:cs="Courier New"/>
+          <w:sz w:val="20"/>
+          <w:szCs w:val="20"/>
+          <w:lang w:val="pt-BR"/>
+        </w:rPr>
+        <w:t>&gt;</w:t>
       </w:r>
     </w:p>
     <w:p>
@@ -3512,13 +3498,15 @@
           <w:rFonts w:ascii="Courier New" w:eastAsia="Times New Roman" w:hAnsi="Courier New" w:cs="Courier New"/>
           <w:sz w:val="20"/>
           <w:szCs w:val="20"/>
-        </w:rPr>
-      </w:pPr>
-      <w:r>
-        <w:rPr>
-          <w:rFonts w:ascii="Courier New" w:eastAsia="Times New Roman" w:hAnsi="Courier New" w:cs="Courier New"/>
-          <w:sz w:val="20"/>
-          <w:szCs w:val="20"/>
+          <w:lang w:val="pt-BR"/>
+        </w:rPr>
+      </w:pPr>
+      <w:r>
+        <w:rPr>
+          <w:rFonts w:ascii="Courier New" w:eastAsia="Times New Roman" w:hAnsi="Courier New" w:cs="Courier New"/>
+          <w:sz w:val="20"/>
+          <w:szCs w:val="20"/>
+          <w:lang w:val="pt-BR"/>
         </w:rPr>
         <w:t xml:space="preserve">        </w:t>
       </w:r>
@@ -3528,6 +3516,7 @@
           <w:rFonts w:ascii="Courier New" w:eastAsia="Times New Roman" w:hAnsi="Courier New" w:cs="Courier New"/>
           <w:sz w:val="20"/>
           <w:szCs w:val="20"/>
+          <w:lang w:val="pt-BR"/>
         </w:rPr>
         <w:t>&lt;!--</w:t>
       </w:r>
@@ -3537,6 +3526,7 @@
           <w:rFonts w:ascii="Courier New" w:eastAsia="Times New Roman" w:hAnsi="Courier New" w:cs="Courier New"/>
           <w:sz w:val="20"/>
           <w:szCs w:val="20"/>
+          <w:lang w:val="pt-BR"/>
         </w:rPr>
         <w:t xml:space="preserve"> links --&gt;</w:t>
       </w:r>
@@ -3566,15 +3556,37 @@
           <w:rFonts w:ascii="Courier New" w:eastAsia="Times New Roman" w:hAnsi="Courier New" w:cs="Courier New"/>
           <w:sz w:val="20"/>
           <w:szCs w:val="20"/>
-        </w:rPr>
-      </w:pPr>
-      <w:r>
-        <w:rPr>
-          <w:rFonts w:ascii="Courier New" w:eastAsia="Times New Roman" w:hAnsi="Courier New" w:cs="Courier New"/>
-          <w:sz w:val="20"/>
-          <w:szCs w:val="20"/>
-        </w:rPr>
-        <w:t xml:space="preserve">    &lt;/nav&gt;</w:t>
+          <w:lang w:val="pt-BR"/>
+        </w:rPr>
+      </w:pPr>
+      <w:r>
+        <w:rPr>
+          <w:rFonts w:ascii="Courier New" w:eastAsia="Times New Roman" w:hAnsi="Courier New" w:cs="Courier New"/>
+          <w:sz w:val="20"/>
+          <w:szCs w:val="20"/>
+          <w:lang w:val="pt-BR"/>
+        </w:rPr>
+        <w:t xml:space="preserve">    &lt;/</w:t>
+      </w:r>
+      <w:proofErr w:type="spellStart"/>
+      <w:r>
+        <w:rPr>
+          <w:rFonts w:ascii="Courier New" w:eastAsia="Times New Roman" w:hAnsi="Courier New" w:cs="Courier New"/>
+          <w:sz w:val="20"/>
+          <w:szCs w:val="20"/>
+          <w:lang w:val="pt-BR"/>
+        </w:rPr>
+        <w:t>nav</w:t>
+      </w:r>
+      <w:proofErr w:type="spellEnd"/>
+      <w:r>
+        <w:rPr>
+          <w:rFonts w:ascii="Courier New" w:eastAsia="Times New Roman" w:hAnsi="Courier New" w:cs="Courier New"/>
+          <w:sz w:val="20"/>
+          <w:szCs w:val="20"/>
+          <w:lang w:val="pt-BR"/>
+        </w:rPr>
+        <w:t>&gt;</w:t>
       </w:r>
     </w:p>
     <w:p>
@@ -3602,33 +3614,77 @@
           <w:rFonts w:ascii="Courier New" w:eastAsia="Times New Roman" w:hAnsi="Courier New" w:cs="Courier New"/>
           <w:sz w:val="20"/>
           <w:szCs w:val="20"/>
-        </w:rPr>
-      </w:pPr>
-      <w:r>
-        <w:rPr>
-          <w:rFonts w:ascii="Courier New" w:eastAsia="Times New Roman" w:hAnsi="Courier New" w:cs="Courier New"/>
-          <w:sz w:val="20"/>
-          <w:szCs w:val="20"/>
-        </w:rPr>
-        <w:t xml:space="preserve">    &lt;ul class="</w:t>
-      </w:r>
-      <w:proofErr w:type="spellStart"/>
-      <w:r>
-        <w:rPr>
-          <w:rFonts w:ascii="Courier New" w:eastAsia="Times New Roman" w:hAnsi="Courier New" w:cs="Courier New"/>
-          <w:sz w:val="20"/>
-          <w:szCs w:val="20"/>
-        </w:rPr>
-        <w:t>icones-sociais</w:t>
-      </w:r>
-      <w:proofErr w:type="spellEnd"/>
-      <w:r>
-        <w:rPr>
-          <w:rFonts w:ascii="Courier New" w:eastAsia="Times New Roman" w:hAnsi="Courier New" w:cs="Courier New"/>
-          <w:sz w:val="20"/>
-          <w:szCs w:val="20"/>
-        </w:rPr>
-        <w:t>"&gt;</w:t>
+          <w:lang w:val="pt-BR"/>
+        </w:rPr>
+      </w:pPr>
+      <w:r>
+        <w:rPr>
+          <w:rFonts w:ascii="Courier New" w:eastAsia="Times New Roman" w:hAnsi="Courier New" w:cs="Courier New"/>
+          <w:sz w:val="20"/>
+          <w:szCs w:val="20"/>
+          <w:lang w:val="pt-BR"/>
+        </w:rPr>
+        <w:t xml:space="preserve">    &lt;</w:t>
+      </w:r>
+      <w:proofErr w:type="spellStart"/>
+      <w:r>
+        <w:rPr>
+          <w:rFonts w:ascii="Courier New" w:eastAsia="Times New Roman" w:hAnsi="Courier New" w:cs="Courier New"/>
+          <w:sz w:val="20"/>
+          <w:szCs w:val="20"/>
+          <w:lang w:val="pt-BR"/>
+        </w:rPr>
+        <w:t>ul</w:t>
+      </w:r>
+      <w:proofErr w:type="spellEnd"/>
+      <w:r>
+        <w:rPr>
+          <w:rFonts w:ascii="Courier New" w:eastAsia="Times New Roman" w:hAnsi="Courier New" w:cs="Courier New"/>
+          <w:sz w:val="20"/>
+          <w:szCs w:val="20"/>
+          <w:lang w:val="pt-BR"/>
+        </w:rPr>
+        <w:t xml:space="preserve"> </w:t>
+      </w:r>
+      <w:proofErr w:type="spellStart"/>
+      <w:r>
+        <w:rPr>
+          <w:rFonts w:ascii="Courier New" w:eastAsia="Times New Roman" w:hAnsi="Courier New" w:cs="Courier New"/>
+          <w:sz w:val="20"/>
+          <w:szCs w:val="20"/>
+          <w:lang w:val="pt-BR"/>
+        </w:rPr>
+        <w:t>class</w:t>
+      </w:r>
+      <w:proofErr w:type="spellEnd"/>
+      <w:r>
+        <w:rPr>
+          <w:rFonts w:ascii="Courier New" w:eastAsia="Times New Roman" w:hAnsi="Courier New" w:cs="Courier New"/>
+          <w:sz w:val="20"/>
+          <w:szCs w:val="20"/>
+          <w:lang w:val="pt-BR"/>
+        </w:rPr>
+        <w:t>="</w:t>
+      </w:r>
+      <w:proofErr w:type="spellStart"/>
+      <w:r>
+        <w:rPr>
+          <w:rFonts w:ascii="Courier New" w:eastAsia="Times New Roman" w:hAnsi="Courier New" w:cs="Courier New"/>
+          <w:sz w:val="20"/>
+          <w:szCs w:val="20"/>
+          <w:lang w:val="pt-BR"/>
+        </w:rPr>
+        <w:t>icones</w:t>
+      </w:r>
+      <w:proofErr w:type="spellEnd"/>
+      <w:r>
+        <w:rPr>
+          <w:rFonts w:ascii="Courier New" w:eastAsia="Times New Roman" w:hAnsi="Courier New" w:cs="Courier New"/>
+          <w:sz w:val="20"/>
+          <w:szCs w:val="20"/>
+          <w:lang w:val="pt-BR"/>
+        </w:rPr>
+        <w:t>-sociais"&gt;</w:t>
       </w:r>
     </w:p>
     <w:p>
@@ -3656,13 +3712,15 @@
           <w:rFonts w:ascii="Courier New" w:eastAsia="Times New Roman" w:hAnsi="Courier New" w:cs="Courier New"/>
           <w:sz w:val="20"/>
           <w:szCs w:val="20"/>
-        </w:rPr>
-      </w:pPr>
-      <w:r>
-        <w:rPr>
-          <w:rFonts w:ascii="Courier New" w:eastAsia="Times New Roman" w:hAnsi="Courier New" w:cs="Courier New"/>
-          <w:sz w:val="20"/>
-          <w:szCs w:val="20"/>
+          <w:lang w:val="pt-BR"/>
+        </w:rPr>
+      </w:pPr>
+      <w:r>
+        <w:rPr>
+          <w:rFonts w:ascii="Courier New" w:eastAsia="Times New Roman" w:hAnsi="Courier New" w:cs="Courier New"/>
+          <w:sz w:val="20"/>
+          <w:szCs w:val="20"/>
+          <w:lang w:val="pt-BR"/>
         </w:rPr>
         <w:lastRenderedPageBreak/>
         <w:t xml:space="preserve">        </w:t>
@@ -3673,6 +3731,7 @@
           <w:rFonts w:ascii="Courier New" w:eastAsia="Times New Roman" w:hAnsi="Courier New" w:cs="Courier New"/>
           <w:sz w:val="20"/>
           <w:szCs w:val="20"/>
+          <w:lang w:val="pt-BR"/>
         </w:rPr>
         <w:t>&lt;!--</w:t>
       </w:r>
@@ -3682,6 +3741,7 @@
           <w:rFonts w:ascii="Courier New" w:eastAsia="Times New Roman" w:hAnsi="Courier New" w:cs="Courier New"/>
           <w:sz w:val="20"/>
           <w:szCs w:val="20"/>
+          <w:lang w:val="pt-BR"/>
         </w:rPr>
         <w:t xml:space="preserve"> </w:t>
       </w:r>
@@ -3691,6 +3751,7 @@
           <w:rFonts w:ascii="Courier New" w:eastAsia="Times New Roman" w:hAnsi="Courier New" w:cs="Courier New"/>
           <w:sz w:val="20"/>
           <w:szCs w:val="20"/>
+          <w:lang w:val="pt-BR"/>
         </w:rPr>
         <w:t>icones</w:t>
       </w:r>
@@ -3700,6 +3761,7 @@
           <w:rFonts w:ascii="Courier New" w:eastAsia="Times New Roman" w:hAnsi="Courier New" w:cs="Courier New"/>
           <w:sz w:val="20"/>
           <w:szCs w:val="20"/>
+          <w:lang w:val="pt-BR"/>
         </w:rPr>
         <w:t xml:space="preserve"> --&gt;</w:t>
       </w:r>
@@ -3737,6 +3799,7 @@
           <w:rFonts w:ascii="Courier New" w:eastAsia="Times New Roman" w:hAnsi="Courier New" w:cs="Courier New"/>
           <w:sz w:val="20"/>
           <w:szCs w:val="20"/>
+          <w:lang w:val="pt-BR"/>
         </w:rPr>
         <w:t xml:space="preserve">    </w:t>
       </w:r>
@@ -3969,6 +4032,7 @@
           <w:rFonts w:ascii="Courier New" w:eastAsia="Times New Roman" w:hAnsi="Courier New" w:cs="Courier New"/>
           <w:sz w:val="20"/>
           <w:szCs w:val="20"/>
+          <w:lang w:val="pt-BR"/>
         </w:rPr>
       </w:pPr>
       <w:r>
@@ -3985,26 +4049,69 @@
           <w:rFonts w:ascii="Courier New" w:eastAsia="Times New Roman" w:hAnsi="Courier New" w:cs="Courier New"/>
           <w:sz w:val="20"/>
           <w:szCs w:val="20"/>
-        </w:rPr>
-        <w:t>&lt;ul class="</w:t>
-      </w:r>
-      <w:proofErr w:type="spellStart"/>
-      <w:r>
-        <w:rPr>
-          <w:rFonts w:ascii="Courier New" w:eastAsia="Times New Roman" w:hAnsi="Courier New" w:cs="Courier New"/>
-          <w:sz w:val="20"/>
-          <w:szCs w:val="20"/>
-        </w:rPr>
-        <w:t>icones-sociais</w:t>
-      </w:r>
-      <w:proofErr w:type="spellEnd"/>
-      <w:r>
-        <w:rPr>
-          <w:rFonts w:ascii="Courier New" w:eastAsia="Times New Roman" w:hAnsi="Courier New" w:cs="Courier New"/>
-          <w:sz w:val="20"/>
-          <w:szCs w:val="20"/>
-        </w:rPr>
-        <w:t>"&gt;</w:t>
+          <w:lang w:val="pt-BR"/>
+        </w:rPr>
+        <w:t>&lt;</w:t>
+      </w:r>
+      <w:proofErr w:type="spellStart"/>
+      <w:r>
+        <w:rPr>
+          <w:rFonts w:ascii="Courier New" w:eastAsia="Times New Roman" w:hAnsi="Courier New" w:cs="Courier New"/>
+          <w:sz w:val="20"/>
+          <w:szCs w:val="20"/>
+          <w:lang w:val="pt-BR"/>
+        </w:rPr>
+        <w:t>ul</w:t>
+      </w:r>
+      <w:proofErr w:type="spellEnd"/>
+      <w:r>
+        <w:rPr>
+          <w:rFonts w:ascii="Courier New" w:eastAsia="Times New Roman" w:hAnsi="Courier New" w:cs="Courier New"/>
+          <w:sz w:val="20"/>
+          <w:szCs w:val="20"/>
+          <w:lang w:val="pt-BR"/>
+        </w:rPr>
+        <w:t xml:space="preserve"> </w:t>
+      </w:r>
+      <w:proofErr w:type="spellStart"/>
+      <w:r>
+        <w:rPr>
+          <w:rFonts w:ascii="Courier New" w:eastAsia="Times New Roman" w:hAnsi="Courier New" w:cs="Courier New"/>
+          <w:sz w:val="20"/>
+          <w:szCs w:val="20"/>
+          <w:lang w:val="pt-BR"/>
+        </w:rPr>
+        <w:t>class</w:t>
+      </w:r>
+      <w:proofErr w:type="spellEnd"/>
+      <w:r>
+        <w:rPr>
+          <w:rFonts w:ascii="Courier New" w:eastAsia="Times New Roman" w:hAnsi="Courier New" w:cs="Courier New"/>
+          <w:sz w:val="20"/>
+          <w:szCs w:val="20"/>
+          <w:lang w:val="pt-BR"/>
+        </w:rPr>
+        <w:t>="</w:t>
+      </w:r>
+      <w:proofErr w:type="spellStart"/>
+      <w:r>
+        <w:rPr>
+          <w:rFonts w:ascii="Courier New" w:eastAsia="Times New Roman" w:hAnsi="Courier New" w:cs="Courier New"/>
+          <w:sz w:val="20"/>
+          <w:szCs w:val="20"/>
+          <w:lang w:val="pt-BR"/>
+        </w:rPr>
+        <w:t>icones</w:t>
+      </w:r>
+      <w:proofErr w:type="spellEnd"/>
+      <w:r>
+        <w:rPr>
+          <w:rFonts w:ascii="Courier New" w:eastAsia="Times New Roman" w:hAnsi="Courier New" w:cs="Courier New"/>
+          <w:sz w:val="20"/>
+          <w:szCs w:val="20"/>
+          <w:lang w:val="pt-BR"/>
+        </w:rPr>
+        <w:t>-sociais"&gt;</w:t>
       </w:r>
     </w:p>
     <w:p>
@@ -4032,13 +4139,15 @@
           <w:rFonts w:ascii="Courier New" w:eastAsia="Times New Roman" w:hAnsi="Courier New" w:cs="Courier New"/>
           <w:sz w:val="20"/>
           <w:szCs w:val="20"/>
-        </w:rPr>
-      </w:pPr>
-      <w:r>
-        <w:rPr>
-          <w:rFonts w:ascii="Courier New" w:eastAsia="Times New Roman" w:hAnsi="Courier New" w:cs="Courier New"/>
-          <w:sz w:val="20"/>
-          <w:szCs w:val="20"/>
+          <w:lang w:val="pt-BR"/>
+        </w:rPr>
+      </w:pPr>
+      <w:r>
+        <w:rPr>
+          <w:rFonts w:ascii="Courier New" w:eastAsia="Times New Roman" w:hAnsi="Courier New" w:cs="Courier New"/>
+          <w:sz w:val="20"/>
+          <w:szCs w:val="20"/>
+          <w:lang w:val="pt-BR"/>
         </w:rPr>
         <w:t xml:space="preserve">        </w:t>
       </w:r>
@@ -4048,6 +4157,7 @@
           <w:rFonts w:ascii="Courier New" w:eastAsia="Times New Roman" w:hAnsi="Courier New" w:cs="Courier New"/>
           <w:sz w:val="20"/>
           <w:szCs w:val="20"/>
+          <w:lang w:val="pt-BR"/>
         </w:rPr>
         <w:t>&lt;!--</w:t>
       </w:r>
@@ -4057,6 +4167,7 @@
           <w:rFonts w:ascii="Courier New" w:eastAsia="Times New Roman" w:hAnsi="Courier New" w:cs="Courier New"/>
           <w:sz w:val="20"/>
           <w:szCs w:val="20"/>
+          <w:lang w:val="pt-BR"/>
         </w:rPr>
         <w:t xml:space="preserve"> </w:t>
       </w:r>
@@ -4066,6 +4177,7 @@
           <w:rFonts w:ascii="Courier New" w:eastAsia="Times New Roman" w:hAnsi="Courier New" w:cs="Courier New"/>
           <w:sz w:val="20"/>
           <w:szCs w:val="20"/>
+          <w:lang w:val="pt-BR"/>
         </w:rPr>
         <w:t>icones</w:t>
       </w:r>
@@ -4075,6 +4187,7 @@
           <w:rFonts w:ascii="Courier New" w:eastAsia="Times New Roman" w:hAnsi="Courier New" w:cs="Courier New"/>
           <w:sz w:val="20"/>
           <w:szCs w:val="20"/>
+          <w:lang w:val="pt-BR"/>
         </w:rPr>
         <w:t xml:space="preserve"> --&gt;</w:t>
       </w:r>
@@ -4112,6 +4225,7 @@
           <w:rFonts w:ascii="Courier New" w:eastAsia="Times New Roman" w:hAnsi="Courier New" w:cs="Courier New"/>
           <w:sz w:val="20"/>
           <w:szCs w:val="20"/>
+          <w:lang w:val="pt-BR"/>
         </w:rPr>
         <w:t xml:space="preserve">    </w:t>
       </w:r>
@@ -8206,10 +8320,10 @@
             <v:path o:extrusionok="f" gradientshapeok="t" o:connecttype="rect"/>
             <o:lock v:ext="edit" aspectratio="t"/>
           </v:shapetype>
-          <v:shape id="_x0000_i1047" type="#_x0000_t75" style="width:20.25pt;height:18pt" o:ole="">
+          <v:shape id="_x0000_i1036" type="#_x0000_t75" style="width:20.25pt;height:18pt" o:ole="">
             <v:imagedata r:id="rId9" o:title=""/>
           </v:shape>
-          <w:control r:id="rId10" w:name="DefaultOcxName" w:shapeid="_x0000_i1047"/>
+          <w:control r:id="rId10" w:name="DefaultOcxName" w:shapeid="_x0000_i1036"/>
         </w:object>
       </w:r>
     </w:p>
@@ -8246,17 +8360,65 @@
           <w:vanish/>
           <w:sz w:val="16"/>
           <w:szCs w:val="16"/>
-        </w:rPr>
-      </w:pPr>
+          <w:lang w:val="pt-BR"/>
+        </w:rPr>
+      </w:pPr>
+      <w:proofErr w:type="spellStart"/>
       <w:r>
         <w:rPr>
           <w:rFonts w:ascii="Arial" w:eastAsia="Times New Roman" w:hAnsi="Arial" w:cs="Arial"/>
           <w:vanish/>
           <w:sz w:val="16"/>
           <w:szCs w:val="16"/>
-        </w:rPr>
-        <w:t>Bottom of Form</w:t>
-      </w:r>
+          <w:lang w:val="pt-BR"/>
+        </w:rPr>
+        <w:t>Bottom</w:t>
+      </w:r>
+      <w:proofErr w:type="spellEnd"/>
+      <w:r>
+        <w:rPr>
+          <w:rFonts w:ascii="Arial" w:eastAsia="Times New Roman" w:hAnsi="Arial" w:cs="Arial"/>
+          <w:vanish/>
+          <w:sz w:val="16"/>
+          <w:szCs w:val="16"/>
+          <w:lang w:val="pt-BR"/>
+        </w:rPr>
+        <w:t xml:space="preserve"> </w:t>
+      </w:r>
+      <w:proofErr w:type="spellStart"/>
+      <w:r>
+        <w:rPr>
+          <w:rFonts w:ascii="Arial" w:eastAsia="Times New Roman" w:hAnsi="Arial" w:cs="Arial"/>
+          <w:vanish/>
+          <w:sz w:val="16"/>
+          <w:szCs w:val="16"/>
+          <w:lang w:val="pt-BR"/>
+        </w:rPr>
+        <w:t>of</w:t>
+      </w:r>
+      <w:proofErr w:type="spellEnd"/>
+      <w:r>
+        <w:rPr>
+          <w:rFonts w:ascii="Arial" w:eastAsia="Times New Roman" w:hAnsi="Arial" w:cs="Arial"/>
+          <w:vanish/>
+          <w:sz w:val="16"/>
+          <w:szCs w:val="16"/>
+          <w:lang w:val="pt-BR"/>
+        </w:rPr>
+        <w:t xml:space="preserve"> </w:t>
+      </w:r>
+      <w:proofErr w:type="spellStart"/>
+      <w:r>
+        <w:rPr>
+          <w:rFonts w:ascii="Arial" w:eastAsia="Times New Roman" w:hAnsi="Arial" w:cs="Arial"/>
+          <w:vanish/>
+          <w:sz w:val="16"/>
+          <w:szCs w:val="16"/>
+          <w:lang w:val="pt-BR"/>
+        </w:rPr>
+        <w:t>Form</w:t>
+      </w:r>
+      <w:proofErr w:type="spellEnd"/>
     </w:p>
     <w:p>
       <w:pPr>
@@ -8268,6 +8430,7 @@
           <w:lang w:val="pt-BR"/>
         </w:rPr>
       </w:pPr>
+      <w:proofErr w:type="gramStart"/>
       <w:r>
         <w:rPr>
           <w:rFonts w:ascii="Times New Roman" w:eastAsia="Times New Roman" w:hAnsi="Symbol" w:cs="Times New Roman"/>
@@ -8283,7 +8446,17 @@
           <w:szCs w:val="24"/>
           <w:lang w:val="pt-BR"/>
         </w:rPr>
-        <w:t xml:space="preserve">  Também podemos usar o ID para isso.</w:t>
+        <w:t xml:space="preserve">  Também</w:t>
+      </w:r>
+      <w:proofErr w:type="gramEnd"/>
+      <w:r>
+        <w:rPr>
+          <w:rFonts w:ascii="Times New Roman" w:eastAsia="Times New Roman" w:hAnsi="Times New Roman" w:cs="Times New Roman"/>
+          <w:sz w:val="24"/>
+          <w:szCs w:val="24"/>
+          <w:lang w:val="pt-BR"/>
+        </w:rPr>
+        <w:t xml:space="preserve"> podemos usar o ID para isso.</w:t>
       </w:r>
     </w:p>
     <w:p>
@@ -8356,10 +8529,10 @@
           <w:szCs w:val="24"/>
         </w:rPr>
         <w:object w:dxaOrig="225" w:dyaOrig="225" w14:anchorId="55D5C0F9">
-          <v:shape id="_x0000_i1046" type="#_x0000_t75" style="width:20.25pt;height:18pt" o:ole="">
+          <v:shape id="_x0000_i1039" type="#_x0000_t75" style="width:20.25pt;height:18pt" o:ole="">
             <v:imagedata r:id="rId9" o:title=""/>
           </v:shape>
-          <w:control r:id="rId11" w:name="DefaultOcxName1" w:shapeid="_x0000_i1046"/>
+          <w:control r:id="rId11" w:name="DefaultOcxName1" w:shapeid="_x0000_i1039"/>
         </w:object>
       </w:r>
     </w:p>
@@ -8509,10 +8682,123 @@
           <w:szCs w:val="24"/>
         </w:rPr>
         <w:object w:dxaOrig="225" w:dyaOrig="225" w14:anchorId="0458E9B3">
+          <v:shape id="_x0000_i1042" type="#_x0000_t75" style="width:20.25pt;height:18pt" o:ole="">
+            <v:imagedata r:id="rId9" o:title=""/>
+          </v:shape>
+          <w:control r:id="rId12" w:name="DefaultOcxName2" w:shapeid="_x0000_i1042"/>
+        </w:object>
+      </w:r>
+    </w:p>
+    <w:p>
+      <w:pPr>
+        <w:spacing w:before="100" w:beforeAutospacing="1" w:after="100" w:afterAutospacing="1" w:line="240" w:lineRule="auto"/>
+        <w:rPr>
+          <w:rFonts w:ascii="Times New Roman" w:eastAsia="Times New Roman" w:hAnsi="Times New Roman" w:cs="Times New Roman"/>
+          <w:sz w:val="24"/>
+          <w:szCs w:val="24"/>
+          <w:lang w:val="pt-BR"/>
+        </w:rPr>
+      </w:pPr>
+      <w:r>
+        <w:rPr>
+          <w:rFonts w:ascii="Times New Roman" w:eastAsia="Times New Roman" w:hAnsi="Times New Roman" w:cs="Times New Roman"/>
+          <w:sz w:val="24"/>
+          <w:szCs w:val="24"/>
+          <w:lang w:val="pt-BR"/>
+        </w:rPr>
+        <w:t>Colocar um ID no rodapé da página e aplicar o estilo apenas nele</w:t>
+      </w:r>
+    </w:p>
+    <w:p>
+      <w:pPr>
+        <w:spacing w:after="0" w:line="240" w:lineRule="auto"/>
+        <w:rPr>
+          <w:rFonts w:ascii="Times New Roman" w:eastAsia="Times New Roman" w:hAnsi="Times New Roman" w:cs="Times New Roman"/>
+          <w:sz w:val="24"/>
+          <w:szCs w:val="24"/>
+        </w:rPr>
+      </w:pPr>
+      <w:r>
+        <w:rPr>
+          <w:rFonts w:ascii="Times New Roman" w:eastAsia="Times New Roman" w:hAnsi="Symbol" w:cs="Times New Roman"/>
+          <w:sz w:val="24"/>
+          <w:szCs w:val="24"/>
+        </w:rPr>
+        <w:t></w:t>
+      </w:r>
+      <w:r>
+        <w:rPr>
+          <w:rFonts w:ascii="Times New Roman" w:eastAsia="Times New Roman" w:hAnsi="Times New Roman" w:cs="Times New Roman"/>
+          <w:sz w:val="24"/>
+          <w:szCs w:val="24"/>
+        </w:rPr>
+        <w:t xml:space="preserve">  </w:t>
+      </w:r>
+      <w:r>
+        <w:rPr>
+          <w:rFonts w:ascii="Times New Roman" w:eastAsia="Times New Roman" w:hAnsi="Symbol" w:cs="Times New Roman"/>
+          <w:sz w:val="24"/>
+          <w:szCs w:val="24"/>
+        </w:rPr>
+        <w:t></w:t>
+      </w:r>
+      <w:r>
+        <w:rPr>
+          <w:rFonts w:ascii="Times New Roman" w:eastAsia="Times New Roman" w:hAnsi="Times New Roman" w:cs="Times New Roman"/>
+          <w:sz w:val="24"/>
+          <w:szCs w:val="24"/>
+        </w:rPr>
+        <w:t xml:space="preserve">  </w:t>
+      </w:r>
+      <w:proofErr w:type="spellStart"/>
+      <w:r>
+        <w:rPr>
+          <w:rFonts w:ascii="Times New Roman" w:eastAsia="Times New Roman" w:hAnsi="Times New Roman" w:cs="Times New Roman"/>
+          <w:sz w:val="24"/>
+          <w:szCs w:val="24"/>
+        </w:rPr>
+        <w:t>Alternativa</w:t>
+      </w:r>
+      <w:proofErr w:type="spellEnd"/>
+      <w:r>
+        <w:rPr>
+          <w:rFonts w:ascii="Times New Roman" w:eastAsia="Times New Roman" w:hAnsi="Times New Roman" w:cs="Times New Roman"/>
+          <w:sz w:val="24"/>
+          <w:szCs w:val="24"/>
+        </w:rPr>
+        <w:t xml:space="preserve"> </w:t>
+      </w:r>
+      <w:proofErr w:type="spellStart"/>
+      <w:r>
+        <w:rPr>
+          <w:rFonts w:ascii="Times New Roman" w:eastAsia="Times New Roman" w:hAnsi="Times New Roman" w:cs="Times New Roman"/>
+          <w:sz w:val="24"/>
+          <w:szCs w:val="24"/>
+        </w:rPr>
+        <w:t>incorreta</w:t>
+      </w:r>
+      <w:proofErr w:type="spellEnd"/>
+    </w:p>
+    <w:p>
+      <w:pPr>
+        <w:spacing w:after="0" w:line="240" w:lineRule="auto"/>
+        <w:rPr>
+          <w:rFonts w:ascii="Times New Roman" w:eastAsia="Times New Roman" w:hAnsi="Times New Roman" w:cs="Times New Roman"/>
+          <w:sz w:val="24"/>
+          <w:szCs w:val="24"/>
+        </w:rPr>
+      </w:pPr>
+      <w:r>
+        <w:rPr>
+          <w:rFonts w:ascii="Times New Roman" w:eastAsia="Times New Roman" w:hAnsi="Times New Roman" w:cs="Times New Roman"/>
+          <w:sz w:val="24"/>
+          <w:szCs w:val="24"/>
+        </w:rPr>
+        <w:object w:dxaOrig="225" w:dyaOrig="225" w14:anchorId="620A3850">
           <v:shape id="_x0000_i1045" type="#_x0000_t75" style="width:20.25pt;height:18pt" o:ole="">
             <v:imagedata r:id="rId9" o:title=""/>
           </v:shape>
-          <w:control r:id="rId12" w:name="DefaultOcxName2" w:shapeid="_x0000_i1045"/>
+          <w:control r:id="rId13" w:name="DefaultOcxName3" w:shapeid="_x0000_i1045"/>
         </w:object>
       </w:r>
     </w:p>
@@ -8533,7 +8819,87 @@
           <w:szCs w:val="24"/>
           <w:lang w:val="pt-BR"/>
         </w:rPr>
-        <w:t>Colocar um ID no rodapé da página e aplicar o estilo apenas nele</w:t>
+        <w:t>Usar um seletor de hierarquia (como "</w:t>
+      </w:r>
+      <w:proofErr w:type="spellStart"/>
+      <w:r>
+        <w:rPr>
+          <w:rFonts w:ascii="Times New Roman" w:eastAsia="Times New Roman" w:hAnsi="Times New Roman" w:cs="Times New Roman"/>
+          <w:sz w:val="24"/>
+          <w:szCs w:val="24"/>
+          <w:lang w:val="pt-BR"/>
+        </w:rPr>
+        <w:t>main</w:t>
+      </w:r>
+      <w:proofErr w:type="spellEnd"/>
+      <w:r>
+        <w:rPr>
+          <w:rFonts w:ascii="Times New Roman" w:eastAsia="Times New Roman" w:hAnsi="Times New Roman" w:cs="Times New Roman"/>
+          <w:sz w:val="24"/>
+          <w:szCs w:val="24"/>
+          <w:lang w:val="pt-BR"/>
+        </w:rPr>
+        <w:t xml:space="preserve"> </w:t>
+      </w:r>
+      <w:proofErr w:type="spellStart"/>
+      <w:r>
+        <w:rPr>
+          <w:rFonts w:ascii="Times New Roman" w:eastAsia="Times New Roman" w:hAnsi="Times New Roman" w:cs="Times New Roman"/>
+          <w:sz w:val="24"/>
+          <w:szCs w:val="24"/>
+          <w:lang w:val="pt-BR"/>
+        </w:rPr>
+        <w:t>footer</w:t>
+      </w:r>
+      <w:proofErr w:type="spellEnd"/>
+      <w:r>
+        <w:rPr>
+          <w:rFonts w:ascii="Times New Roman" w:eastAsia="Times New Roman" w:hAnsi="Times New Roman" w:cs="Times New Roman"/>
+          <w:sz w:val="24"/>
+          <w:szCs w:val="24"/>
+          <w:lang w:val="pt-BR"/>
+        </w:rPr>
+        <w:t xml:space="preserve">") para selecionar apenas as </w:t>
+      </w:r>
+      <w:proofErr w:type="spellStart"/>
+      <w:r>
+        <w:rPr>
+          <w:rFonts w:ascii="Times New Roman" w:eastAsia="Times New Roman" w:hAnsi="Times New Roman" w:cs="Times New Roman"/>
+          <w:sz w:val="24"/>
+          <w:szCs w:val="24"/>
+          <w:lang w:val="pt-BR"/>
+        </w:rPr>
+        <w:t>tags</w:t>
+      </w:r>
+      <w:proofErr w:type="spellEnd"/>
+      <w:r>
+        <w:rPr>
+          <w:rFonts w:ascii="Times New Roman" w:eastAsia="Times New Roman" w:hAnsi="Times New Roman" w:cs="Times New Roman"/>
+          <w:sz w:val="24"/>
+          <w:szCs w:val="24"/>
+          <w:lang w:val="pt-BR"/>
+        </w:rPr>
+        <w:t xml:space="preserve"> </w:t>
+      </w:r>
+      <w:proofErr w:type="spellStart"/>
+      <w:r>
+        <w:rPr>
+          <w:rFonts w:ascii="Times New Roman" w:eastAsia="Times New Roman" w:hAnsi="Times New Roman" w:cs="Times New Roman"/>
+          <w:sz w:val="24"/>
+          <w:szCs w:val="24"/>
+          <w:lang w:val="pt-BR"/>
+        </w:rPr>
+        <w:t>footer</w:t>
+      </w:r>
+      <w:proofErr w:type="spellEnd"/>
+      <w:r>
+        <w:rPr>
+          <w:rFonts w:ascii="Times New Roman" w:eastAsia="Times New Roman" w:hAnsi="Times New Roman" w:cs="Times New Roman"/>
+          <w:sz w:val="24"/>
+          <w:szCs w:val="24"/>
+          <w:lang w:val="pt-BR"/>
+        </w:rPr>
+        <w:t xml:space="preserve"> de dentro dos artigos para desfazer o que fizemos no rodapé da página</w:t>
       </w:r>
     </w:p>
     <w:p>
@@ -8551,6 +8917,7 @@
           <w:sz w:val="24"/>
           <w:szCs w:val="24"/>
         </w:rPr>
+        <w:lastRenderedPageBreak/>
         <w:t></w:t>
       </w:r>
       <w:r>
@@ -8621,11 +8988,11 @@
           <w:sz w:val="24"/>
           <w:szCs w:val="24"/>
         </w:rPr>
-        <w:object w:dxaOrig="225" w:dyaOrig="225" w14:anchorId="620A3850">
-          <v:shape id="_x0000_i1044" type="#_x0000_t75" style="width:20.25pt;height:18pt" o:ole="">
+        <w:object w:dxaOrig="225" w:dyaOrig="225" w14:anchorId="3D1F4F6C">
+          <v:shape id="_x0000_i1048" type="#_x0000_t75" style="width:20.25pt;height:18pt" o:ole="">
             <v:imagedata r:id="rId9" o:title=""/>
           </v:shape>
-          <w:control r:id="rId13" w:name="DefaultOcxName3" w:shapeid="_x0000_i1044"/>
+          <w:control r:id="rId14" w:name="DefaultOcxName4" w:shapeid="_x0000_i1048"/>
         </w:object>
       </w:r>
     </w:p>
@@ -8646,200 +9013,6 @@
           <w:szCs w:val="24"/>
           <w:lang w:val="pt-BR"/>
         </w:rPr>
-        <w:t>Usar um seletor de hierarquia (como "</w:t>
-      </w:r>
-      <w:proofErr w:type="spellStart"/>
-      <w:r>
-        <w:rPr>
-          <w:rFonts w:ascii="Times New Roman" w:eastAsia="Times New Roman" w:hAnsi="Times New Roman" w:cs="Times New Roman"/>
-          <w:sz w:val="24"/>
-          <w:szCs w:val="24"/>
-          <w:lang w:val="pt-BR"/>
-        </w:rPr>
-        <w:t>main</w:t>
-      </w:r>
-      <w:proofErr w:type="spellEnd"/>
-      <w:r>
-        <w:rPr>
-          <w:rFonts w:ascii="Times New Roman" w:eastAsia="Times New Roman" w:hAnsi="Times New Roman" w:cs="Times New Roman"/>
-          <w:sz w:val="24"/>
-          <w:szCs w:val="24"/>
-          <w:lang w:val="pt-BR"/>
-        </w:rPr>
-        <w:t xml:space="preserve"> </w:t>
-      </w:r>
-      <w:proofErr w:type="spellStart"/>
-      <w:r>
-        <w:rPr>
-          <w:rFonts w:ascii="Times New Roman" w:eastAsia="Times New Roman" w:hAnsi="Times New Roman" w:cs="Times New Roman"/>
-          <w:sz w:val="24"/>
-          <w:szCs w:val="24"/>
-          <w:lang w:val="pt-BR"/>
-        </w:rPr>
-        <w:t>footer</w:t>
-      </w:r>
-      <w:proofErr w:type="spellEnd"/>
-      <w:r>
-        <w:rPr>
-          <w:rFonts w:ascii="Times New Roman" w:eastAsia="Times New Roman" w:hAnsi="Times New Roman" w:cs="Times New Roman"/>
-          <w:sz w:val="24"/>
-          <w:szCs w:val="24"/>
-          <w:lang w:val="pt-BR"/>
-        </w:rPr>
-        <w:t xml:space="preserve">") para selecionar apenas as </w:t>
-      </w:r>
-      <w:proofErr w:type="spellStart"/>
-      <w:r>
-        <w:rPr>
-          <w:rFonts w:ascii="Times New Roman" w:eastAsia="Times New Roman" w:hAnsi="Times New Roman" w:cs="Times New Roman"/>
-          <w:sz w:val="24"/>
-          <w:szCs w:val="24"/>
-          <w:lang w:val="pt-BR"/>
-        </w:rPr>
-        <w:t>tags</w:t>
-      </w:r>
-      <w:proofErr w:type="spellEnd"/>
-      <w:r>
-        <w:rPr>
-          <w:rFonts w:ascii="Times New Roman" w:eastAsia="Times New Roman" w:hAnsi="Times New Roman" w:cs="Times New Roman"/>
-          <w:sz w:val="24"/>
-          <w:szCs w:val="24"/>
-          <w:lang w:val="pt-BR"/>
-        </w:rPr>
-        <w:t xml:space="preserve"> </w:t>
-      </w:r>
-      <w:proofErr w:type="spellStart"/>
-      <w:r>
-        <w:rPr>
-          <w:rFonts w:ascii="Times New Roman" w:eastAsia="Times New Roman" w:hAnsi="Times New Roman" w:cs="Times New Roman"/>
-          <w:sz w:val="24"/>
-          <w:szCs w:val="24"/>
-          <w:lang w:val="pt-BR"/>
-        </w:rPr>
-        <w:t>footer</w:t>
-      </w:r>
-      <w:proofErr w:type="spellEnd"/>
-      <w:r>
-        <w:rPr>
-          <w:rFonts w:ascii="Times New Roman" w:eastAsia="Times New Roman" w:hAnsi="Times New Roman" w:cs="Times New Roman"/>
-          <w:sz w:val="24"/>
-          <w:szCs w:val="24"/>
-          <w:lang w:val="pt-BR"/>
-        </w:rPr>
-        <w:t xml:space="preserve"> de dentro dos artigos para desfazer o que fizemos no rodapé da página</w:t>
-      </w:r>
-    </w:p>
-    <w:p>
-      <w:pPr>
-        <w:spacing w:after="0" w:line="240" w:lineRule="auto"/>
-        <w:rPr>
-          <w:rFonts w:ascii="Times New Roman" w:eastAsia="Times New Roman" w:hAnsi="Times New Roman" w:cs="Times New Roman"/>
-          <w:sz w:val="24"/>
-          <w:szCs w:val="24"/>
-        </w:rPr>
-      </w:pPr>
-      <w:r>
-        <w:rPr>
-          <w:rFonts w:ascii="Times New Roman" w:eastAsia="Times New Roman" w:hAnsi="Symbol" w:cs="Times New Roman"/>
-          <w:sz w:val="24"/>
-          <w:szCs w:val="24"/>
-        </w:rPr>
-        <w:t></w:t>
-      </w:r>
-      <w:r>
-        <w:rPr>
-          <w:rFonts w:ascii="Times New Roman" w:eastAsia="Times New Roman" w:hAnsi="Times New Roman" w:cs="Times New Roman"/>
-          <w:sz w:val="24"/>
-          <w:szCs w:val="24"/>
-        </w:rPr>
-        <w:t xml:space="preserve">  </w:t>
-      </w:r>
-      <w:r>
-        <w:rPr>
-          <w:rFonts w:ascii="Times New Roman" w:eastAsia="Times New Roman" w:hAnsi="Symbol" w:cs="Times New Roman"/>
-          <w:sz w:val="24"/>
-          <w:szCs w:val="24"/>
-        </w:rPr>
-        <w:t></w:t>
-      </w:r>
-      <w:r>
-        <w:rPr>
-          <w:rFonts w:ascii="Times New Roman" w:eastAsia="Times New Roman" w:hAnsi="Times New Roman" w:cs="Times New Roman"/>
-          <w:sz w:val="24"/>
-          <w:szCs w:val="24"/>
-        </w:rPr>
-        <w:t xml:space="preserve">  </w:t>
-      </w:r>
-      <w:proofErr w:type="spellStart"/>
-      <w:r>
-        <w:rPr>
-          <w:rFonts w:ascii="Times New Roman" w:eastAsia="Times New Roman" w:hAnsi="Times New Roman" w:cs="Times New Roman"/>
-          <w:sz w:val="24"/>
-          <w:szCs w:val="24"/>
-        </w:rPr>
-        <w:t>Alternativa</w:t>
-      </w:r>
-      <w:proofErr w:type="spellEnd"/>
-      <w:r>
-        <w:rPr>
-          <w:rFonts w:ascii="Times New Roman" w:eastAsia="Times New Roman" w:hAnsi="Times New Roman" w:cs="Times New Roman"/>
-          <w:sz w:val="24"/>
-          <w:szCs w:val="24"/>
-        </w:rPr>
-        <w:t xml:space="preserve"> </w:t>
-      </w:r>
-      <w:proofErr w:type="spellStart"/>
-      <w:r>
-        <w:rPr>
-          <w:rFonts w:ascii="Times New Roman" w:eastAsia="Times New Roman" w:hAnsi="Times New Roman" w:cs="Times New Roman"/>
-          <w:sz w:val="24"/>
-          <w:szCs w:val="24"/>
-        </w:rPr>
-        <w:t>incorreta</w:t>
-      </w:r>
-      <w:proofErr w:type="spellEnd"/>
-    </w:p>
-    <w:p>
-      <w:pPr>
-        <w:spacing w:after="0" w:line="240" w:lineRule="auto"/>
-        <w:rPr>
-          <w:rFonts w:ascii="Times New Roman" w:eastAsia="Times New Roman" w:hAnsi="Times New Roman" w:cs="Times New Roman"/>
-          <w:sz w:val="24"/>
-          <w:szCs w:val="24"/>
-        </w:rPr>
-      </w:pPr>
-      <w:r>
-        <w:rPr>
-          <w:rFonts w:ascii="Times New Roman" w:eastAsia="Times New Roman" w:hAnsi="Times New Roman" w:cs="Times New Roman"/>
-          <w:sz w:val="24"/>
-          <w:szCs w:val="24"/>
-        </w:rPr>
-        <w:object w:dxaOrig="225" w:dyaOrig="225" w14:anchorId="3D1F4F6C">
-          <v:shape id="_x0000_i1043" type="#_x0000_t75" style="width:20.25pt;height:18pt" o:ole="">
-            <v:imagedata r:id="rId9" o:title=""/>
-          </v:shape>
-          <w:control r:id="rId14" w:name="DefaultOcxName4" w:shapeid="_x0000_i1043"/>
-        </w:object>
-      </w:r>
-    </w:p>
-    <w:p>
-      <w:pPr>
-        <w:spacing w:before="100" w:beforeAutospacing="1" w:after="100" w:afterAutospacing="1" w:line="240" w:lineRule="auto"/>
-        <w:rPr>
-          <w:rFonts w:ascii="Times New Roman" w:eastAsia="Times New Roman" w:hAnsi="Times New Roman" w:cs="Times New Roman"/>
-          <w:sz w:val="24"/>
-          <w:szCs w:val="24"/>
-          <w:lang w:val="pt-BR"/>
-        </w:rPr>
-      </w:pPr>
-      <w:r>
-        <w:rPr>
-          <w:rFonts w:ascii="Times New Roman" w:eastAsia="Times New Roman" w:hAnsi="Times New Roman" w:cs="Times New Roman"/>
-          <w:sz w:val="24"/>
-          <w:szCs w:val="24"/>
-          <w:lang w:val="pt-BR"/>
-        </w:rPr>
-        <w:lastRenderedPageBreak/>
         <w:t>Usar um seletor de hierarquia (como "</w:t>
       </w:r>
       <w:proofErr w:type="spellStart"/>
@@ -9079,17 +9252,65 @@
           <w:vanish/>
           <w:sz w:val="16"/>
           <w:szCs w:val="16"/>
-        </w:rPr>
-      </w:pPr>
+          <w:lang w:val="pt-BR"/>
+        </w:rPr>
+      </w:pPr>
+      <w:proofErr w:type="spellStart"/>
       <w:r>
         <w:rPr>
           <w:rFonts w:ascii="Arial" w:eastAsia="Times New Roman" w:hAnsi="Arial" w:cs="Arial"/>
           <w:vanish/>
           <w:sz w:val="16"/>
           <w:szCs w:val="16"/>
-        </w:rPr>
-        <w:t>Bottom of Form</w:t>
-      </w:r>
+          <w:lang w:val="pt-BR"/>
+        </w:rPr>
+        <w:t>Bottom</w:t>
+      </w:r>
+      <w:proofErr w:type="spellEnd"/>
+      <w:r>
+        <w:rPr>
+          <w:rFonts w:ascii="Arial" w:eastAsia="Times New Roman" w:hAnsi="Arial" w:cs="Arial"/>
+          <w:vanish/>
+          <w:sz w:val="16"/>
+          <w:szCs w:val="16"/>
+          <w:lang w:val="pt-BR"/>
+        </w:rPr>
+        <w:t xml:space="preserve"> </w:t>
+      </w:r>
+      <w:proofErr w:type="spellStart"/>
+      <w:r>
+        <w:rPr>
+          <w:rFonts w:ascii="Arial" w:eastAsia="Times New Roman" w:hAnsi="Arial" w:cs="Arial"/>
+          <w:vanish/>
+          <w:sz w:val="16"/>
+          <w:szCs w:val="16"/>
+          <w:lang w:val="pt-BR"/>
+        </w:rPr>
+        <w:t>of</w:t>
+      </w:r>
+      <w:proofErr w:type="spellEnd"/>
+      <w:r>
+        <w:rPr>
+          <w:rFonts w:ascii="Arial" w:eastAsia="Times New Roman" w:hAnsi="Arial" w:cs="Arial"/>
+          <w:vanish/>
+          <w:sz w:val="16"/>
+          <w:szCs w:val="16"/>
+          <w:lang w:val="pt-BR"/>
+        </w:rPr>
+        <w:t xml:space="preserve"> </w:t>
+      </w:r>
+      <w:proofErr w:type="spellStart"/>
+      <w:r>
+        <w:rPr>
+          <w:rFonts w:ascii="Arial" w:eastAsia="Times New Roman" w:hAnsi="Arial" w:cs="Arial"/>
+          <w:vanish/>
+          <w:sz w:val="16"/>
+          <w:szCs w:val="16"/>
+          <w:lang w:val="pt-BR"/>
+        </w:rPr>
+        <w:t>Form</w:t>
+      </w:r>
+      <w:proofErr w:type="spellEnd"/>
     </w:p>
     <w:p>
       <w:pPr>
@@ -9721,13 +9942,15 @@
           <w:rFonts w:ascii="Courier New" w:eastAsia="Times New Roman" w:hAnsi="Courier New" w:cs="Courier New"/>
           <w:sz w:val="20"/>
           <w:szCs w:val="20"/>
-        </w:rPr>
-      </w:pPr>
-      <w:r>
-        <w:rPr>
-          <w:rFonts w:ascii="Courier New" w:eastAsia="Times New Roman" w:hAnsi="Courier New" w:cs="Courier New"/>
-          <w:sz w:val="20"/>
-          <w:szCs w:val="20"/>
+          <w:lang w:val="pt-BR"/>
+        </w:rPr>
+      </w:pPr>
+      <w:r>
+        <w:rPr>
+          <w:rFonts w:ascii="Courier New" w:eastAsia="Times New Roman" w:hAnsi="Courier New" w:cs="Courier New"/>
+          <w:sz w:val="20"/>
+          <w:szCs w:val="20"/>
+          <w:lang w:val="pt-BR"/>
         </w:rPr>
         <w:t>}</w:t>
       </w:r>
@@ -9738,53 +9961,2339 @@
           <w:rFonts w:ascii="Courier New" w:eastAsia="Times New Roman" w:hAnsi="Courier New" w:cs="Courier New"/>
           <w:sz w:val="20"/>
           <w:szCs w:val="20"/>
-        </w:rPr>
-      </w:pPr>
-      <w:r>
-        <w:rPr>
-          <w:rFonts w:ascii="Courier New" w:eastAsia="Times New Roman" w:hAnsi="Courier New" w:cs="Courier New"/>
-          <w:sz w:val="20"/>
-          <w:szCs w:val="20"/>
+          <w:lang w:val="pt-BR"/>
+        </w:rPr>
+      </w:pPr>
+      <w:r>
+        <w:rPr>
+          <w:rFonts w:ascii="Courier New" w:eastAsia="Times New Roman" w:hAnsi="Courier New" w:cs="Courier New"/>
+          <w:sz w:val="20"/>
+          <w:szCs w:val="20"/>
+          <w:lang w:val="pt-BR"/>
         </w:rPr>
         <w:br w:type="page"/>
       </w:r>
     </w:p>
     <w:p>
       <w:pPr>
-        <w:tabs>
-          <w:tab w:val="left" w:pos="916"/>
-          <w:tab w:val="left" w:pos="1832"/>
-          <w:tab w:val="left" w:pos="2748"/>
-          <w:tab w:val="left" w:pos="3664"/>
-          <w:tab w:val="left" w:pos="4580"/>
-          <w:tab w:val="left" w:pos="5496"/>
-          <w:tab w:val="left" w:pos="6412"/>
-          <w:tab w:val="left" w:pos="7328"/>
-          <w:tab w:val="left" w:pos="8244"/>
-          <w:tab w:val="left" w:pos="9160"/>
-          <w:tab w:val="left" w:pos="10076"/>
-          <w:tab w:val="left" w:pos="10992"/>
-          <w:tab w:val="left" w:pos="11908"/>
-          <w:tab w:val="left" w:pos="12824"/>
-          <w:tab w:val="left" w:pos="13740"/>
-          <w:tab w:val="left" w:pos="14656"/>
-        </w:tabs>
-        <w:spacing w:after="0" w:line="240" w:lineRule="auto"/>
-        <w:rPr>
-          <w:rFonts w:ascii="Courier New" w:eastAsia="Times New Roman" w:hAnsi="Courier New" w:cs="Courier New"/>
-          <w:sz w:val="20"/>
-          <w:szCs w:val="20"/>
+        <w:pStyle w:val="Heading1"/>
+        <w:rPr>
+          <w:lang w:val="pt-BR"/>
+        </w:rPr>
+      </w:pPr>
+      <w:r>
+        <w:rPr>
+          <w:sz w:val="36"/>
+          <w:szCs w:val="36"/>
+          <w:lang w:val="pt-BR"/>
+        </w:rPr>
+        <w:lastRenderedPageBreak/>
+        <w:t>04</w:t>
+      </w:r>
+      <w:r>
+        <w:rPr>
+          <w:lang w:val="pt-BR"/>
+        </w:rPr>
+        <w:t xml:space="preserve"> </w:t>
+      </w:r>
+      <w:r>
+        <w:rPr>
+          <w:rStyle w:val="task-body-header-title-text"/>
+          <w:lang w:val="pt-BR"/>
+        </w:rPr>
+        <w:t>Ajustes finos no blog.html</w:t>
+      </w:r>
+    </w:p>
+    <w:p>
+      <w:pPr>
+        <w:pStyle w:val="NormalWeb"/>
+        <w:rPr>
+          <w:lang w:val="pt-BR"/>
+        </w:rPr>
+      </w:pPr>
+      <w:r>
+        <w:rPr>
+          <w:lang w:val="pt-BR"/>
+        </w:rPr>
+        <w:t xml:space="preserve">Uma vez removido o estilo indevido nas </w:t>
+      </w:r>
+      <w:proofErr w:type="spellStart"/>
+      <w:r>
+        <w:rPr>
+          <w:lang w:val="pt-BR"/>
+        </w:rPr>
+        <w:t>tags</w:t>
+      </w:r>
+      <w:proofErr w:type="spellEnd"/>
+      <w:r>
+        <w:rPr>
+          <w:lang w:val="pt-BR"/>
+        </w:rPr>
+        <w:t xml:space="preserve"> dos posts no </w:t>
+      </w:r>
+      <w:r>
+        <w:rPr>
+          <w:rStyle w:val="HTMLCode"/>
+          <w:lang w:val="pt-BR"/>
+        </w:rPr>
+        <w:t>blog.html</w:t>
+      </w:r>
+      <w:r>
+        <w:rPr>
+          <w:lang w:val="pt-BR"/>
+        </w:rPr>
+        <w:t xml:space="preserve">, veremos que os posts ficam muito grudados um no outro. Que alterações precisamos fazer no código CSS para deixar os posts mais espaçados entre si? Aproveite para mostrar uma linha suave (com a cor </w:t>
+      </w:r>
+      <w:r>
+        <w:rPr>
+          <w:rStyle w:val="HTMLCode"/>
+          <w:lang w:val="pt-BR"/>
+        </w:rPr>
+        <w:t>#</w:t>
+      </w:r>
+      <w:proofErr w:type="spellStart"/>
+      <w:r>
+        <w:rPr>
+          <w:rStyle w:val="HTMLCode"/>
+          <w:lang w:val="pt-BR"/>
+        </w:rPr>
+        <w:t>ccc</w:t>
+      </w:r>
+      <w:proofErr w:type="spellEnd"/>
+      <w:r>
+        <w:rPr>
+          <w:lang w:val="pt-BR"/>
+        </w:rPr>
+        <w:t>, por exemplo) entre os posts, como na imagem abaixo.</w:t>
+      </w:r>
+    </w:p>
+    <w:p>
+      <w:pPr>
+        <w:pStyle w:val="NormalWeb"/>
+      </w:pPr>
+      <w:r>
+        <w:rPr>
+          <w:noProof/>
+        </w:rPr>
+        <w:drawing>
+          <wp:inline distT="0" distB="0" distL="0" distR="0" wp14:anchorId="1BD3DA14" wp14:editId="6F355C4E">
+            <wp:extent cx="3724275" cy="1219200"/>
+            <wp:effectExtent l="0" t="0" r="9525" b="0"/>
+            <wp:docPr id="5" name="Picture 5" descr="Linha separadora entre dois posts"/>
+            <wp:cNvGraphicFramePr>
+              <a:graphicFrameLocks xmlns:a="http://schemas.openxmlformats.org/drawingml/2006/main" noChangeAspect="1"/>
+            </wp:cNvGraphicFramePr>
+            <a:graphic xmlns:a="http://schemas.openxmlformats.org/drawingml/2006/main">
+              <a:graphicData uri="http://schemas.openxmlformats.org/drawingml/2006/picture">
+                <pic:pic xmlns:pic="http://schemas.openxmlformats.org/drawingml/2006/picture">
+                  <pic:nvPicPr>
+                    <pic:cNvPr id="0" name="Picture 26" descr="Linha separadora entre dois posts"/>
+                    <pic:cNvPicPr>
+                      <a:picLocks noChangeAspect="1" noChangeArrowheads="1"/>
+                    </pic:cNvPicPr>
+                  </pic:nvPicPr>
+                  <pic:blipFill>
+                    <a:blip r:embed="rId15">
+                      <a:extLst>
+                        <a:ext uri="{28A0092B-C50C-407E-A947-70E740481C1C}">
+                          <a14:useLocalDpi xmlns:a14="http://schemas.microsoft.com/office/drawing/2010/main" val="0"/>
+                        </a:ext>
+                      </a:extLst>
+                    </a:blip>
+                    <a:srcRect/>
+                    <a:stretch>
+                      <a:fillRect/>
+                    </a:stretch>
+                  </pic:blipFill>
+                  <pic:spPr bwMode="auto">
+                    <a:xfrm>
+                      <a:off x="0" y="0"/>
+                      <a:ext cx="3724275" cy="1219200"/>
+                    </a:xfrm>
+                    <a:prstGeom prst="rect">
+                      <a:avLst/>
+                    </a:prstGeom>
+                    <a:noFill/>
+                    <a:ln>
+                      <a:noFill/>
+                    </a:ln>
+                  </pic:spPr>
+                </pic:pic>
+              </a:graphicData>
+            </a:graphic>
+          </wp:inline>
+        </w:drawing>
+      </w:r>
+    </w:p>
+    <w:p>
+      <w:pPr>
+        <w:pStyle w:val="Heading3"/>
+      </w:pPr>
+      <w:proofErr w:type="spellStart"/>
+      <w:r>
+        <w:t>Opinião</w:t>
+      </w:r>
+      <w:proofErr w:type="spellEnd"/>
+      <w:r>
+        <w:t xml:space="preserve"> do </w:t>
+      </w:r>
+      <w:proofErr w:type="spellStart"/>
+      <w:r>
+        <w:t>instrutor</w:t>
+      </w:r>
+      <w:proofErr w:type="spellEnd"/>
+      <w:r>
+        <w:t xml:space="preserve"> </w:t>
+      </w:r>
+    </w:p>
+    <w:p>
+      <w:pPr>
+        <w:pStyle w:val="settings-box-item"/>
+        <w:numPr>
+          <w:ilvl w:val="0"/>
+          <w:numId w:val="5"/>
+        </w:numPr>
+      </w:pPr>
+    </w:p>
+    <w:p>
+      <w:pPr>
+        <w:pStyle w:val="settings-box-item"/>
+        <w:numPr>
+          <w:ilvl w:val="0"/>
+          <w:numId w:val="5"/>
+        </w:numPr>
+      </w:pPr>
+    </w:p>
+    <w:p>
+      <w:pPr>
+        <w:pStyle w:val="NormalWeb"/>
+      </w:pPr>
+      <w:r>
+        <w:rPr>
+          <w:lang w:val="pt-BR"/>
+        </w:rPr>
+        <w:t xml:space="preserve">As duas propriedades que lidam com espaçamento, que estudamos anteriormente, são </w:t>
+      </w:r>
+      <w:proofErr w:type="spellStart"/>
+      <w:r>
+        <w:rPr>
+          <w:rStyle w:val="HTMLCode"/>
+          <w:lang w:val="pt-BR"/>
+        </w:rPr>
+        <w:t>padding</w:t>
+      </w:r>
+      <w:proofErr w:type="spellEnd"/>
+      <w:r>
+        <w:rPr>
+          <w:lang w:val="pt-BR"/>
+        </w:rPr>
+        <w:t xml:space="preserve"> e </w:t>
+      </w:r>
+      <w:proofErr w:type="spellStart"/>
+      <w:r>
+        <w:rPr>
+          <w:rStyle w:val="HTMLCode"/>
+          <w:lang w:val="pt-BR"/>
+        </w:rPr>
+        <w:t>margin</w:t>
+      </w:r>
+      <w:proofErr w:type="spellEnd"/>
+      <w:r>
+        <w:rPr>
+          <w:lang w:val="pt-BR"/>
+        </w:rPr>
+        <w:t xml:space="preserve">. Além disso, para fazer a linha, podemos usar a propriedade </w:t>
+      </w:r>
+      <w:proofErr w:type="spellStart"/>
+      <w:r>
+        <w:rPr>
+          <w:rStyle w:val="HTMLCode"/>
+          <w:lang w:val="pt-BR"/>
+        </w:rPr>
+        <w:t>border</w:t>
+      </w:r>
+      <w:proofErr w:type="spellEnd"/>
+      <w:r>
+        <w:rPr>
+          <w:lang w:val="pt-BR"/>
+        </w:rPr>
+        <w:t xml:space="preserve">. Queremos alterar essas três propriedades dos elementos </w:t>
+      </w:r>
+      <w:r>
+        <w:rPr>
+          <w:rStyle w:val="HTMLCode"/>
+          <w:lang w:val="pt-BR"/>
+        </w:rPr>
+        <w:t>&lt;</w:t>
+      </w:r>
+      <w:proofErr w:type="spellStart"/>
+      <w:r>
+        <w:rPr>
+          <w:rStyle w:val="HTMLCode"/>
+          <w:lang w:val="pt-BR"/>
+        </w:rPr>
+        <w:t>article</w:t>
+      </w:r>
+      <w:proofErr w:type="spellEnd"/>
+      <w:r>
+        <w:rPr>
+          <w:rStyle w:val="HTMLCode"/>
+          <w:lang w:val="pt-BR"/>
+        </w:rPr>
+        <w:t>&gt;</w:t>
+      </w:r>
+      <w:r>
+        <w:rPr>
+          <w:lang w:val="pt-BR"/>
+        </w:rPr>
+        <w:t xml:space="preserve">, que representam cada um dos posts. Usamos a propriedade </w:t>
+      </w:r>
+      <w:proofErr w:type="spellStart"/>
+      <w:r>
+        <w:rPr>
+          <w:rStyle w:val="HTMLCode"/>
+          <w:lang w:val="pt-BR"/>
+        </w:rPr>
+        <w:t>padding</w:t>
+      </w:r>
+      <w:proofErr w:type="spellEnd"/>
+      <w:r>
+        <w:rPr>
+          <w:lang w:val="pt-BR"/>
+        </w:rPr>
+        <w:t xml:space="preserve"> para aumentar a distância entre as </w:t>
+      </w:r>
+      <w:proofErr w:type="spellStart"/>
+      <w:r>
+        <w:rPr>
+          <w:lang w:val="pt-BR"/>
+        </w:rPr>
+        <w:t>tags</w:t>
+      </w:r>
+      <w:proofErr w:type="spellEnd"/>
+      <w:r>
+        <w:rPr>
+          <w:lang w:val="pt-BR"/>
+        </w:rPr>
+        <w:t xml:space="preserve"> e a borda, e a propriedade </w:t>
+      </w:r>
+      <w:proofErr w:type="spellStart"/>
+      <w:r>
+        <w:rPr>
+          <w:rStyle w:val="HTMLCode"/>
+          <w:lang w:val="pt-BR"/>
+        </w:rPr>
+        <w:t>margin</w:t>
+      </w:r>
+      <w:proofErr w:type="spellEnd"/>
+      <w:r>
+        <w:rPr>
+          <w:lang w:val="pt-BR"/>
+        </w:rPr>
+        <w:t xml:space="preserve"> para "empurrar" o post seguinte para longe dessa borda. </w:t>
+      </w:r>
+      <w:proofErr w:type="spellStart"/>
+      <w:r>
+        <w:t>Em</w:t>
+      </w:r>
+      <w:proofErr w:type="spellEnd"/>
+      <w:r>
+        <w:t xml:space="preserve"> </w:t>
+      </w:r>
+      <w:proofErr w:type="spellStart"/>
+      <w:r>
+        <w:t>suma</w:t>
+      </w:r>
+      <w:proofErr w:type="spellEnd"/>
+      <w:r>
+        <w:t>:</w:t>
+      </w:r>
+    </w:p>
+    <w:p>
+      <w:pPr>
+        <w:pStyle w:val="HTMLPreformatted"/>
+        <w:rPr>
+          <w:rStyle w:val="pln"/>
+        </w:rPr>
+      </w:pPr>
+      <w:r>
+        <w:rPr>
+          <w:rStyle w:val="pln"/>
+        </w:rPr>
+        <w:t xml:space="preserve">article </w:t>
+      </w:r>
+      <w:r>
+        <w:rPr>
+          <w:rStyle w:val="pun"/>
+        </w:rPr>
+        <w:t>{</w:t>
+      </w:r>
+    </w:p>
+    <w:p>
+      <w:pPr>
+        <w:pStyle w:val="HTMLPreformatted"/>
+        <w:rPr>
+          <w:rStyle w:val="pln"/>
+        </w:rPr>
+      </w:pPr>
+      <w:r>
+        <w:rPr>
+          <w:rStyle w:val="pln"/>
+        </w:rPr>
+        <w:t xml:space="preserve">    padding</w:t>
+      </w:r>
+      <w:r>
+        <w:rPr>
+          <w:rStyle w:val="pun"/>
+        </w:rPr>
+        <w:t>-</w:t>
+      </w:r>
+      <w:r>
+        <w:rPr>
+          <w:rStyle w:val="pln"/>
+        </w:rPr>
+        <w:t>bottom</w:t>
+      </w:r>
+      <w:r>
+        <w:rPr>
+          <w:rStyle w:val="pun"/>
+        </w:rPr>
+        <w:t>:</w:t>
+      </w:r>
+      <w:r>
+        <w:rPr>
+          <w:rStyle w:val="pln"/>
+        </w:rPr>
+        <w:t xml:space="preserve"> </w:t>
+      </w:r>
+      <w:r>
+        <w:rPr>
+          <w:rStyle w:val="lit"/>
+        </w:rPr>
+        <w:t>30px</w:t>
+      </w:r>
+      <w:r>
+        <w:rPr>
+          <w:rStyle w:val="pun"/>
+        </w:rPr>
+        <w:t>;</w:t>
+      </w:r>
+    </w:p>
+    <w:p>
+      <w:pPr>
+        <w:pStyle w:val="HTMLPreformatted"/>
+        <w:rPr>
+          <w:rStyle w:val="pln"/>
+        </w:rPr>
+      </w:pPr>
+      <w:r>
+        <w:rPr>
+          <w:rStyle w:val="pln"/>
+        </w:rPr>
+        <w:t xml:space="preserve">    border</w:t>
+      </w:r>
+      <w:r>
+        <w:rPr>
+          <w:rStyle w:val="pun"/>
+        </w:rPr>
+        <w:t>-</w:t>
+      </w:r>
+      <w:r>
+        <w:rPr>
+          <w:rStyle w:val="pln"/>
+        </w:rPr>
+        <w:t>bottom</w:t>
+      </w:r>
+      <w:r>
+        <w:rPr>
+          <w:rStyle w:val="pun"/>
+        </w:rPr>
+        <w:t>:</w:t>
+      </w:r>
+      <w:r>
+        <w:rPr>
+          <w:rStyle w:val="pln"/>
+        </w:rPr>
+        <w:t xml:space="preserve"> </w:t>
+      </w:r>
+      <w:r>
+        <w:rPr>
+          <w:rStyle w:val="lit"/>
+        </w:rPr>
+        <w:t>1px</w:t>
+      </w:r>
+      <w:r>
+        <w:rPr>
+          <w:rStyle w:val="pln"/>
+        </w:rPr>
+        <w:t xml:space="preserve"> solid </w:t>
+      </w:r>
+      <w:r>
+        <w:rPr>
+          <w:rStyle w:val="com"/>
+        </w:rPr>
+        <w:t>#ccc;</w:t>
+      </w:r>
+    </w:p>
+    <w:p>
+      <w:pPr>
+        <w:pStyle w:val="HTMLPreformatted"/>
+        <w:rPr>
+          <w:rStyle w:val="pln"/>
+        </w:rPr>
+      </w:pPr>
+      <w:r>
+        <w:rPr>
+          <w:rStyle w:val="pln"/>
+        </w:rPr>
+        <w:t xml:space="preserve">    margin</w:t>
+      </w:r>
+      <w:r>
+        <w:rPr>
+          <w:rStyle w:val="pun"/>
+        </w:rPr>
+        <w:t>-</w:t>
+      </w:r>
+      <w:r>
+        <w:rPr>
+          <w:rStyle w:val="pln"/>
+        </w:rPr>
+        <w:t>bottom</w:t>
+      </w:r>
+      <w:r>
+        <w:rPr>
+          <w:rStyle w:val="pun"/>
+        </w:rPr>
+        <w:t>:</w:t>
+      </w:r>
+      <w:r>
+        <w:rPr>
+          <w:rStyle w:val="pln"/>
+        </w:rPr>
+        <w:t xml:space="preserve"> </w:t>
+      </w:r>
+      <w:r>
+        <w:rPr>
+          <w:rStyle w:val="lit"/>
+        </w:rPr>
+        <w:t>20px</w:t>
+      </w:r>
+      <w:r>
+        <w:rPr>
+          <w:rStyle w:val="pun"/>
+        </w:rPr>
+        <w:t>;</w:t>
+      </w:r>
+    </w:p>
+    <w:p>
+      <w:pPr>
+        <w:pStyle w:val="HTMLPreformatted"/>
+        <w:rPr>
+          <w:rStyle w:val="pun"/>
+        </w:rPr>
+      </w:pPr>
+      <w:r>
+        <w:rPr>
+          <w:rStyle w:val="pun"/>
+        </w:rPr>
+        <w:t>}</w:t>
+      </w:r>
+    </w:p>
+    <w:p>
+      <w:pPr>
+        <w:rPr>
+          <w:rStyle w:val="pun"/>
+          <w:rFonts w:ascii="Courier New" w:eastAsia="Times New Roman" w:hAnsi="Courier New" w:cs="Courier New"/>
+          <w:sz w:val="20"/>
+          <w:szCs w:val="20"/>
+        </w:rPr>
+      </w:pPr>
+      <w:r>
+        <w:rPr>
+          <w:rStyle w:val="pun"/>
+        </w:rPr>
+        <w:br w:type="page"/>
+      </w:r>
+    </w:p>
+    <w:p>
+      <w:pPr>
+        <w:pStyle w:val="Heading1"/>
+        <w:rPr>
+          <w:lang w:val="pt-BR"/>
+        </w:rPr>
+      </w:pPr>
+      <w:r>
+        <w:rPr>
+          <w:sz w:val="36"/>
+          <w:szCs w:val="36"/>
+          <w:lang w:val="pt-BR"/>
+        </w:rPr>
+        <w:lastRenderedPageBreak/>
+        <w:t>05</w:t>
+      </w:r>
+      <w:r>
+        <w:rPr>
+          <w:lang w:val="pt-BR"/>
+        </w:rPr>
+        <w:t xml:space="preserve"> </w:t>
+      </w:r>
+      <w:r>
+        <w:rPr>
+          <w:rStyle w:val="task-body-header-title-text"/>
+          <w:lang w:val="pt-BR"/>
+        </w:rPr>
+        <w:t>Usar classes</w:t>
+      </w:r>
+    </w:p>
+    <w:p>
+      <w:pPr>
+        <w:pStyle w:val="NormalWeb"/>
+      </w:pPr>
+      <w:r>
+        <w:rPr>
+          <w:lang w:val="pt-BR"/>
+        </w:rPr>
+        <w:t xml:space="preserve">Vimos que é possível selecionar um conjunto de elementos específicos por meio de classes. Mas já conseguimos selecionar também por </w:t>
+      </w:r>
+      <w:proofErr w:type="spellStart"/>
+      <w:r>
+        <w:rPr>
+          <w:lang w:val="pt-BR"/>
+        </w:rPr>
+        <w:t>tags</w:t>
+      </w:r>
+      <w:proofErr w:type="spellEnd"/>
+      <w:r>
+        <w:rPr>
+          <w:lang w:val="pt-BR"/>
+        </w:rPr>
+        <w:t xml:space="preserve">. Vale a pena usar classes nos casos em que estamos usando </w:t>
+      </w:r>
+      <w:proofErr w:type="spellStart"/>
+      <w:r>
+        <w:rPr>
+          <w:lang w:val="pt-BR"/>
+        </w:rPr>
+        <w:t>tags</w:t>
+      </w:r>
+      <w:proofErr w:type="spellEnd"/>
+      <w:r>
+        <w:rPr>
+          <w:lang w:val="pt-BR"/>
+        </w:rPr>
+        <w:t xml:space="preserve">, como a </w:t>
+      </w:r>
+      <w:proofErr w:type="spellStart"/>
+      <w:r>
+        <w:rPr>
+          <w:lang w:val="pt-BR"/>
+        </w:rPr>
+        <w:t>tag</w:t>
+      </w:r>
+      <w:proofErr w:type="spellEnd"/>
+      <w:r>
+        <w:rPr>
+          <w:lang w:val="pt-BR"/>
+        </w:rPr>
+        <w:t xml:space="preserve"> </w:t>
+      </w:r>
+      <w:r>
+        <w:rPr>
+          <w:rStyle w:val="HTMLCode"/>
+          <w:lang w:val="pt-BR"/>
+        </w:rPr>
+        <w:t>&lt;</w:t>
+      </w:r>
+      <w:proofErr w:type="spellStart"/>
+      <w:r>
+        <w:rPr>
+          <w:rStyle w:val="HTMLCode"/>
+          <w:lang w:val="pt-BR"/>
+        </w:rPr>
+        <w:t>aside</w:t>
+      </w:r>
+      <w:proofErr w:type="spellEnd"/>
+      <w:r>
+        <w:rPr>
+          <w:rStyle w:val="HTMLCode"/>
+          <w:lang w:val="pt-BR"/>
+        </w:rPr>
+        <w:t>&gt;</w:t>
+      </w:r>
+      <w:r>
+        <w:rPr>
+          <w:lang w:val="pt-BR"/>
+        </w:rPr>
+        <w:t xml:space="preserve"> e a </w:t>
+      </w:r>
+      <w:proofErr w:type="spellStart"/>
+      <w:r>
+        <w:rPr>
+          <w:lang w:val="pt-BR"/>
+        </w:rPr>
+        <w:t>tag</w:t>
+      </w:r>
+      <w:proofErr w:type="spellEnd"/>
+      <w:r>
+        <w:rPr>
+          <w:lang w:val="pt-BR"/>
+        </w:rPr>
+        <w:t xml:space="preserve"> </w:t>
+      </w:r>
+      <w:r>
+        <w:rPr>
+          <w:rStyle w:val="HTMLCode"/>
+          <w:lang w:val="pt-BR"/>
+        </w:rPr>
+        <w:t>&lt;</w:t>
+      </w:r>
+      <w:proofErr w:type="spellStart"/>
+      <w:r>
+        <w:rPr>
+          <w:rStyle w:val="HTMLCode"/>
+          <w:lang w:val="pt-BR"/>
+        </w:rPr>
+        <w:t>blockquote</w:t>
+      </w:r>
+      <w:proofErr w:type="spellEnd"/>
+      <w:r>
+        <w:rPr>
+          <w:rStyle w:val="HTMLCode"/>
+          <w:lang w:val="pt-BR"/>
+        </w:rPr>
+        <w:t>&gt;</w:t>
+      </w:r>
+      <w:r>
+        <w:rPr>
+          <w:lang w:val="pt-BR"/>
+        </w:rPr>
+        <w:t xml:space="preserve">, que agora estão sendo estilizadas com seletores de </w:t>
+      </w:r>
+      <w:proofErr w:type="spellStart"/>
+      <w:r>
+        <w:rPr>
+          <w:lang w:val="pt-BR"/>
+        </w:rPr>
+        <w:t>tag</w:t>
+      </w:r>
+      <w:proofErr w:type="spellEnd"/>
+      <w:r>
+        <w:rPr>
+          <w:lang w:val="pt-BR"/>
+        </w:rPr>
+        <w:t xml:space="preserve">? </w:t>
+      </w:r>
+      <w:r>
+        <w:t>Por quê?</w:t>
+      </w:r>
+    </w:p>
+    <w:p>
+      <w:pPr>
+        <w:pStyle w:val="Heading3"/>
+      </w:pPr>
+      <w:proofErr w:type="spellStart"/>
+      <w:r>
+        <w:t>Opinião</w:t>
+      </w:r>
+      <w:proofErr w:type="spellEnd"/>
+      <w:r>
+        <w:t xml:space="preserve"> do </w:t>
+      </w:r>
+      <w:proofErr w:type="spellStart"/>
+      <w:r>
+        <w:t>instrutor</w:t>
+      </w:r>
+      <w:proofErr w:type="spellEnd"/>
+      <w:r>
+        <w:t xml:space="preserve"> </w:t>
+      </w:r>
+    </w:p>
+    <w:p>
+      <w:pPr>
+        <w:pStyle w:val="settings-box-item"/>
+        <w:numPr>
+          <w:ilvl w:val="0"/>
+          <w:numId w:val="6"/>
+        </w:numPr>
+      </w:pPr>
+    </w:p>
+    <w:p>
+      <w:pPr>
+        <w:pStyle w:val="settings-box-item"/>
+        <w:numPr>
+          <w:ilvl w:val="0"/>
+          <w:numId w:val="6"/>
+        </w:numPr>
+      </w:pPr>
+    </w:p>
+    <w:p>
+      <w:pPr>
+        <w:pStyle w:val="NormalWeb"/>
+        <w:rPr>
+          <w:lang w:val="pt-BR"/>
+        </w:rPr>
+      </w:pPr>
+      <w:r>
+        <w:rPr>
+          <w:rStyle w:val="Strong"/>
+          <w:lang w:val="pt-BR"/>
+        </w:rPr>
+        <w:t>Vale a pena usar classes, sim</w:t>
+      </w:r>
+      <w:r>
+        <w:rPr>
+          <w:lang w:val="pt-BR"/>
+        </w:rPr>
+        <w:t xml:space="preserve">. Apesar de podermos usar apenas as </w:t>
+      </w:r>
+      <w:proofErr w:type="spellStart"/>
+      <w:r>
+        <w:rPr>
+          <w:lang w:val="pt-BR"/>
+        </w:rPr>
+        <w:t>tags</w:t>
+      </w:r>
+      <w:proofErr w:type="spellEnd"/>
+      <w:r>
+        <w:rPr>
+          <w:lang w:val="pt-BR"/>
+        </w:rPr>
+        <w:t xml:space="preserve"> e a estrutura que elas formam na página para selecionar elementos, </w:t>
+      </w:r>
+      <w:r>
+        <w:rPr>
+          <w:rStyle w:val="Strong"/>
+          <w:lang w:val="pt-BR"/>
+        </w:rPr>
+        <w:t>essa forma de seleção é frágil</w:t>
+      </w:r>
+      <w:r>
+        <w:rPr>
+          <w:lang w:val="pt-BR"/>
+        </w:rPr>
+        <w:t xml:space="preserve">! Como vimos na página </w:t>
+      </w:r>
+      <w:r>
+        <w:rPr>
+          <w:rStyle w:val="HTMLCode"/>
+          <w:lang w:val="pt-BR"/>
+        </w:rPr>
+        <w:t>blog.html</w:t>
+      </w:r>
+      <w:r>
+        <w:rPr>
+          <w:lang w:val="pt-BR"/>
+        </w:rPr>
+        <w:t xml:space="preserve">, uma alteração em um elemento pode impactar em outro. A seleção por </w:t>
+      </w:r>
+      <w:proofErr w:type="spellStart"/>
+      <w:r>
+        <w:rPr>
+          <w:lang w:val="pt-BR"/>
+        </w:rPr>
+        <w:t>tags</w:t>
+      </w:r>
+      <w:proofErr w:type="spellEnd"/>
+      <w:r>
+        <w:rPr>
+          <w:lang w:val="pt-BR"/>
+        </w:rPr>
+        <w:t xml:space="preserve"> e estrutura é </w:t>
+      </w:r>
+      <w:r>
+        <w:rPr>
+          <w:rStyle w:val="Strong"/>
+          <w:lang w:val="pt-BR"/>
+        </w:rPr>
+        <w:t>muito genérica</w:t>
+      </w:r>
+      <w:r>
+        <w:rPr>
+          <w:lang w:val="pt-BR"/>
+        </w:rPr>
+        <w:t>.</w:t>
+      </w:r>
+    </w:p>
+    <w:p>
+      <w:pPr>
+        <w:pStyle w:val="NormalWeb"/>
+        <w:rPr>
+          <w:lang w:val="pt-BR"/>
+        </w:rPr>
+      </w:pPr>
+      <w:r>
+        <w:rPr>
+          <w:lang w:val="pt-BR"/>
+        </w:rPr>
+        <w:t xml:space="preserve">Para garantirmos que estamos selecionando apenas os elementos desejados, o ideal é </w:t>
+      </w:r>
+      <w:r>
+        <w:rPr>
+          <w:rStyle w:val="Strong"/>
+          <w:lang w:val="pt-BR"/>
+        </w:rPr>
+        <w:t>usar classes sempre que possível</w:t>
+      </w:r>
+      <w:r>
+        <w:rPr>
+          <w:lang w:val="pt-BR"/>
+        </w:rPr>
+        <w:t>. Por exemplo, em vez de usar no nosso site:</w:t>
+      </w:r>
+    </w:p>
+    <w:p>
+      <w:pPr>
+        <w:pStyle w:val="HTMLPreformatted"/>
+        <w:rPr>
+          <w:rStyle w:val="pln"/>
+          <w:lang w:val="pt-BR"/>
+        </w:rPr>
+      </w:pPr>
+      <w:proofErr w:type="spellStart"/>
+      <w:r>
+        <w:rPr>
+          <w:rStyle w:val="pln"/>
+          <w:lang w:val="pt-BR"/>
+        </w:rPr>
+        <w:t>aside</w:t>
+      </w:r>
+      <w:proofErr w:type="spellEnd"/>
+      <w:r>
+        <w:rPr>
+          <w:rStyle w:val="pln"/>
+          <w:lang w:val="pt-BR"/>
+        </w:rPr>
+        <w:t xml:space="preserve"> </w:t>
+      </w:r>
+      <w:r>
+        <w:rPr>
+          <w:rStyle w:val="pun"/>
+          <w:lang w:val="pt-BR"/>
+        </w:rPr>
+        <w:t>{</w:t>
+      </w:r>
+    </w:p>
+    <w:p>
+      <w:pPr>
+        <w:pStyle w:val="HTMLPreformatted"/>
+        <w:rPr>
+          <w:rStyle w:val="pln"/>
+        </w:rPr>
+      </w:pPr>
+      <w:r>
+        <w:rPr>
+          <w:rStyle w:val="pln"/>
+          <w:lang w:val="pt-BR"/>
+        </w:rPr>
+        <w:t xml:space="preserve">    </w:t>
+      </w:r>
+      <w:r>
+        <w:rPr>
+          <w:rStyle w:val="pln"/>
+        </w:rPr>
+        <w:t>background</w:t>
+      </w:r>
+      <w:r>
+        <w:rPr>
+          <w:rStyle w:val="pun"/>
+        </w:rPr>
+        <w:t>-</w:t>
+      </w:r>
+      <w:r>
+        <w:rPr>
+          <w:rStyle w:val="pln"/>
+        </w:rPr>
+        <w:t>color</w:t>
+      </w:r>
+      <w:r>
+        <w:rPr>
+          <w:rStyle w:val="pun"/>
+        </w:rPr>
+        <w:t>:</w:t>
+      </w:r>
+      <w:r>
+        <w:rPr>
+          <w:rStyle w:val="pln"/>
+        </w:rPr>
+        <w:t xml:space="preserve"> </w:t>
+      </w:r>
+      <w:r>
+        <w:rPr>
+          <w:rStyle w:val="com"/>
+        </w:rPr>
+        <w:t>#3C1D3D;</w:t>
+      </w:r>
+    </w:p>
+    <w:p>
+      <w:pPr>
+        <w:pStyle w:val="HTMLPreformatted"/>
+        <w:rPr>
+          <w:rStyle w:val="pln"/>
+        </w:rPr>
+      </w:pPr>
+      <w:r>
+        <w:rPr>
+          <w:rStyle w:val="pln"/>
+        </w:rPr>
+        <w:t xml:space="preserve">    color</w:t>
+      </w:r>
+      <w:r>
+        <w:rPr>
+          <w:rStyle w:val="pun"/>
+        </w:rPr>
+        <w:t>:</w:t>
+      </w:r>
+      <w:r>
+        <w:rPr>
+          <w:rStyle w:val="pln"/>
+        </w:rPr>
+        <w:t xml:space="preserve"> </w:t>
+      </w:r>
+      <w:r>
+        <w:rPr>
+          <w:rStyle w:val="com"/>
+        </w:rPr>
+        <w:t>#F2FFFC;</w:t>
+      </w:r>
+    </w:p>
+    <w:p>
+      <w:pPr>
+        <w:pStyle w:val="HTMLPreformatted"/>
+        <w:rPr>
+          <w:rStyle w:val="pln"/>
+        </w:rPr>
+      </w:pPr>
+      <w:r>
+        <w:rPr>
+          <w:rStyle w:val="pln"/>
+        </w:rPr>
+        <w:t xml:space="preserve">    padding</w:t>
+      </w:r>
+      <w:r>
+        <w:rPr>
+          <w:rStyle w:val="pun"/>
+        </w:rPr>
+        <w:t>:</w:t>
+      </w:r>
+      <w:r>
+        <w:rPr>
+          <w:rStyle w:val="pln"/>
+        </w:rPr>
+        <w:t xml:space="preserve"> </w:t>
+      </w:r>
+      <w:r>
+        <w:rPr>
+          <w:rStyle w:val="lit"/>
+        </w:rPr>
+        <w:t>20px</w:t>
+      </w:r>
+      <w:r>
+        <w:rPr>
+          <w:rStyle w:val="pun"/>
+        </w:rPr>
+        <w:t>;</w:t>
+      </w:r>
+    </w:p>
+    <w:p>
+      <w:pPr>
+        <w:pStyle w:val="HTMLPreformatted"/>
+        <w:rPr>
+          <w:rStyle w:val="pln"/>
+        </w:rPr>
+      </w:pPr>
+      <w:r>
+        <w:rPr>
+          <w:rStyle w:val="pln"/>
+        </w:rPr>
+        <w:t xml:space="preserve">    text</w:t>
+      </w:r>
+      <w:r>
+        <w:rPr>
+          <w:rStyle w:val="pun"/>
+        </w:rPr>
+        <w:t>-</w:t>
+      </w:r>
+      <w:r>
+        <w:rPr>
+          <w:rStyle w:val="pln"/>
+        </w:rPr>
+        <w:t>align</w:t>
+      </w:r>
+      <w:r>
+        <w:rPr>
+          <w:rStyle w:val="pun"/>
+        </w:rPr>
+        <w:t>:</w:t>
+      </w:r>
+      <w:r>
+        <w:rPr>
+          <w:rStyle w:val="pln"/>
+        </w:rPr>
+        <w:t xml:space="preserve"> center</w:t>
+      </w:r>
+      <w:r>
+        <w:rPr>
+          <w:rStyle w:val="pun"/>
+        </w:rPr>
+        <w:t>;</w:t>
+      </w:r>
+    </w:p>
+    <w:p>
+      <w:pPr>
+        <w:pStyle w:val="HTMLPreformatted"/>
+        <w:rPr>
+          <w:lang w:val="pt-BR"/>
+        </w:rPr>
+      </w:pPr>
+      <w:r>
+        <w:rPr>
+          <w:rStyle w:val="pun"/>
+          <w:lang w:val="pt-BR"/>
+        </w:rPr>
+        <w:t>}</w:t>
+      </w:r>
+    </w:p>
+    <w:p>
+      <w:pPr>
+        <w:pStyle w:val="NormalWeb"/>
+        <w:rPr>
+          <w:lang w:val="pt-BR"/>
+        </w:rPr>
+      </w:pPr>
+      <w:r>
+        <w:rPr>
+          <w:lang w:val="pt-BR"/>
+        </w:rPr>
+        <w:t>Podemos colocar uma classe na barra de navegação:</w:t>
+      </w:r>
+    </w:p>
+    <w:p>
+      <w:pPr>
+        <w:pStyle w:val="HTMLPreformatted"/>
+        <w:rPr>
+          <w:rStyle w:val="pln"/>
+          <w:lang w:val="pt-BR"/>
+        </w:rPr>
+      </w:pPr>
+      <w:r>
+        <w:rPr>
+          <w:rStyle w:val="tag"/>
+          <w:lang w:val="pt-BR"/>
+        </w:rPr>
+        <w:t>&lt;</w:t>
+      </w:r>
+      <w:proofErr w:type="spellStart"/>
+      <w:r>
+        <w:rPr>
+          <w:rStyle w:val="tag"/>
+          <w:lang w:val="pt-BR"/>
+        </w:rPr>
+        <w:t>aside</w:t>
+      </w:r>
+      <w:proofErr w:type="spellEnd"/>
+      <w:r>
+        <w:rPr>
+          <w:rStyle w:val="pln"/>
+          <w:lang w:val="pt-BR"/>
+        </w:rPr>
+        <w:t xml:space="preserve"> </w:t>
+      </w:r>
+      <w:proofErr w:type="spellStart"/>
+      <w:r>
+        <w:rPr>
+          <w:rStyle w:val="atn"/>
+          <w:lang w:val="pt-BR"/>
+        </w:rPr>
+        <w:t>class</w:t>
+      </w:r>
+      <w:proofErr w:type="spellEnd"/>
+      <w:r>
+        <w:rPr>
+          <w:rStyle w:val="pun"/>
+          <w:lang w:val="pt-BR"/>
+        </w:rPr>
+        <w:t>=</w:t>
+      </w:r>
+      <w:r>
+        <w:rPr>
+          <w:rStyle w:val="atv"/>
+          <w:lang w:val="pt-BR"/>
+        </w:rPr>
+        <w:t>"</w:t>
+      </w:r>
+      <w:proofErr w:type="spellStart"/>
+      <w:r>
+        <w:rPr>
+          <w:rStyle w:val="atv"/>
+          <w:lang w:val="pt-BR"/>
+        </w:rPr>
+        <w:t>navegacao</w:t>
+      </w:r>
+      <w:proofErr w:type="spellEnd"/>
+      <w:r>
+        <w:rPr>
+          <w:rStyle w:val="atv"/>
+          <w:lang w:val="pt-BR"/>
+        </w:rPr>
+        <w:t>-site"</w:t>
+      </w:r>
+      <w:r>
+        <w:rPr>
+          <w:rStyle w:val="tag"/>
+          <w:lang w:val="pt-BR"/>
+        </w:rPr>
+        <w:t>&gt;</w:t>
+      </w:r>
+    </w:p>
+    <w:p>
+      <w:pPr>
+        <w:pStyle w:val="HTMLPreformatted"/>
+        <w:rPr>
+          <w:rStyle w:val="pln"/>
+          <w:lang w:val="pt-BR"/>
+        </w:rPr>
+      </w:pPr>
+      <w:r>
+        <w:rPr>
+          <w:rStyle w:val="pln"/>
+          <w:lang w:val="pt-BR"/>
+        </w:rPr>
+        <w:t xml:space="preserve">    </w:t>
+      </w:r>
+      <w:r>
+        <w:rPr>
+          <w:rStyle w:val="tag"/>
+          <w:lang w:val="pt-BR"/>
+        </w:rPr>
+        <w:t>&lt;h1&gt;</w:t>
+      </w:r>
+      <w:r>
+        <w:rPr>
+          <w:rStyle w:val="pln"/>
+          <w:lang w:val="pt-BR"/>
+        </w:rPr>
+        <w:t>João da Silva</w:t>
+      </w:r>
+      <w:r>
+        <w:rPr>
+          <w:rStyle w:val="tag"/>
+          <w:lang w:val="pt-BR"/>
+        </w:rPr>
+        <w:t>&lt;/h1&gt;</w:t>
+      </w:r>
+    </w:p>
+    <w:p>
+      <w:pPr>
+        <w:pStyle w:val="HTMLPreformatted"/>
+        <w:rPr>
+          <w:rStyle w:val="pln"/>
+          <w:lang w:val="pt-BR"/>
+        </w:rPr>
+      </w:pPr>
+      <w:r>
+        <w:rPr>
+          <w:rStyle w:val="pln"/>
+          <w:lang w:val="pt-BR"/>
+        </w:rPr>
+        <w:t xml:space="preserve">    </w:t>
+      </w:r>
+      <w:r>
+        <w:rPr>
+          <w:rStyle w:val="tag"/>
+          <w:lang w:val="pt-BR"/>
+        </w:rPr>
+        <w:t>&lt;</w:t>
+      </w:r>
+      <w:proofErr w:type="spellStart"/>
+      <w:r>
+        <w:rPr>
+          <w:rStyle w:val="tag"/>
+          <w:lang w:val="pt-BR"/>
+        </w:rPr>
+        <w:t>nav</w:t>
+      </w:r>
+      <w:proofErr w:type="spellEnd"/>
+      <w:r>
+        <w:rPr>
+          <w:rStyle w:val="tag"/>
+          <w:lang w:val="pt-BR"/>
+        </w:rPr>
+        <w:t>&gt;</w:t>
+      </w:r>
+    </w:p>
+    <w:p>
+      <w:pPr>
+        <w:pStyle w:val="HTMLPreformatted"/>
+        <w:rPr>
+          <w:rStyle w:val="pln"/>
+          <w:lang w:val="pt-BR"/>
+        </w:rPr>
+      </w:pPr>
+      <w:r>
+        <w:rPr>
+          <w:rStyle w:val="pln"/>
+          <w:lang w:val="pt-BR"/>
+        </w:rPr>
+        <w:t xml:space="preserve">        </w:t>
+      </w:r>
+      <w:r>
+        <w:rPr>
+          <w:rStyle w:val="tag"/>
+          <w:lang w:val="pt-BR"/>
+        </w:rPr>
+        <w:t>&lt;</w:t>
+      </w:r>
+      <w:proofErr w:type="spellStart"/>
+      <w:r>
+        <w:rPr>
+          <w:rStyle w:val="tag"/>
+          <w:lang w:val="pt-BR"/>
+        </w:rPr>
+        <w:t>ul</w:t>
+      </w:r>
+      <w:proofErr w:type="spellEnd"/>
+      <w:r>
+        <w:rPr>
+          <w:rStyle w:val="tag"/>
+          <w:lang w:val="pt-BR"/>
+        </w:rPr>
+        <w:t>&gt;</w:t>
+      </w:r>
+    </w:p>
+    <w:p>
+      <w:pPr>
+        <w:pStyle w:val="HTMLPreformatted"/>
+        <w:rPr>
+          <w:rStyle w:val="pln"/>
+          <w:lang w:val="pt-BR"/>
+        </w:rPr>
+      </w:pPr>
+      <w:r>
+        <w:rPr>
+          <w:rStyle w:val="pln"/>
+          <w:lang w:val="pt-BR"/>
+        </w:rPr>
+        <w:t xml:space="preserve">            </w:t>
+      </w:r>
+      <w:proofErr w:type="gramStart"/>
+      <w:r>
+        <w:rPr>
+          <w:rStyle w:val="com"/>
+          <w:lang w:val="pt-BR"/>
+        </w:rPr>
+        <w:t>&lt;!--</w:t>
+      </w:r>
+      <w:proofErr w:type="gramEnd"/>
+      <w:r>
+        <w:rPr>
+          <w:rStyle w:val="com"/>
+          <w:lang w:val="pt-BR"/>
+        </w:rPr>
+        <w:t xml:space="preserve"> links aqui --&gt;</w:t>
+      </w:r>
+    </w:p>
+    <w:p>
+      <w:pPr>
+        <w:pStyle w:val="HTMLPreformatted"/>
+        <w:rPr>
+          <w:rStyle w:val="pln"/>
+          <w:lang w:val="pt-BR"/>
+        </w:rPr>
+      </w:pPr>
+      <w:r>
+        <w:rPr>
+          <w:rStyle w:val="pln"/>
+          <w:lang w:val="pt-BR"/>
+        </w:rPr>
+        <w:t xml:space="preserve">        </w:t>
+      </w:r>
+      <w:r>
+        <w:rPr>
+          <w:rStyle w:val="tag"/>
+          <w:lang w:val="pt-BR"/>
+        </w:rPr>
+        <w:t>&lt;/</w:t>
+      </w:r>
+      <w:proofErr w:type="spellStart"/>
+      <w:r>
+        <w:rPr>
+          <w:rStyle w:val="tag"/>
+          <w:lang w:val="pt-BR"/>
+        </w:rPr>
+        <w:t>ul</w:t>
+      </w:r>
+      <w:proofErr w:type="spellEnd"/>
+      <w:r>
+        <w:rPr>
+          <w:rStyle w:val="tag"/>
+          <w:lang w:val="pt-BR"/>
+        </w:rPr>
+        <w:t>&gt;</w:t>
+      </w:r>
+    </w:p>
+    <w:p>
+      <w:pPr>
+        <w:pStyle w:val="HTMLPreformatted"/>
+        <w:rPr>
+          <w:rStyle w:val="pln"/>
+          <w:lang w:val="pt-BR"/>
+        </w:rPr>
+      </w:pPr>
+      <w:r>
+        <w:rPr>
+          <w:rStyle w:val="pln"/>
+          <w:lang w:val="pt-BR"/>
+        </w:rPr>
+        <w:t xml:space="preserve">    </w:t>
+      </w:r>
+      <w:r>
+        <w:rPr>
+          <w:rStyle w:val="tag"/>
+          <w:lang w:val="pt-BR"/>
+        </w:rPr>
+        <w:t>&lt;/</w:t>
+      </w:r>
+      <w:proofErr w:type="spellStart"/>
+      <w:r>
+        <w:rPr>
+          <w:rStyle w:val="tag"/>
+          <w:lang w:val="pt-BR"/>
+        </w:rPr>
+        <w:t>nav</w:t>
+      </w:r>
+      <w:proofErr w:type="spellEnd"/>
+      <w:r>
+        <w:rPr>
+          <w:rStyle w:val="tag"/>
+          <w:lang w:val="pt-BR"/>
+        </w:rPr>
+        <w:t>&gt;</w:t>
+      </w:r>
+    </w:p>
+    <w:p>
+      <w:pPr>
+        <w:pStyle w:val="HTMLPreformatted"/>
+        <w:rPr>
+          <w:rStyle w:val="pln"/>
+          <w:lang w:val="pt-BR"/>
+        </w:rPr>
+      </w:pPr>
+      <w:r>
+        <w:rPr>
+          <w:rStyle w:val="pln"/>
+          <w:lang w:val="pt-BR"/>
+        </w:rPr>
+        <w:t xml:space="preserve">    </w:t>
+      </w:r>
+      <w:r>
+        <w:rPr>
+          <w:rStyle w:val="tag"/>
+          <w:lang w:val="pt-BR"/>
+        </w:rPr>
+        <w:t>&lt;</w:t>
+      </w:r>
+      <w:proofErr w:type="spellStart"/>
+      <w:r>
+        <w:rPr>
+          <w:rStyle w:val="tag"/>
+          <w:lang w:val="pt-BR"/>
+        </w:rPr>
+        <w:t>ul</w:t>
+      </w:r>
+      <w:proofErr w:type="spellEnd"/>
+      <w:r>
+        <w:rPr>
+          <w:rStyle w:val="pln"/>
+          <w:lang w:val="pt-BR"/>
+        </w:rPr>
+        <w:t xml:space="preserve"> </w:t>
+      </w:r>
+      <w:proofErr w:type="spellStart"/>
+      <w:r>
+        <w:rPr>
+          <w:rStyle w:val="atn"/>
+          <w:lang w:val="pt-BR"/>
+        </w:rPr>
+        <w:t>class</w:t>
+      </w:r>
+      <w:proofErr w:type="spellEnd"/>
+      <w:r>
+        <w:rPr>
+          <w:rStyle w:val="pun"/>
+          <w:lang w:val="pt-BR"/>
+        </w:rPr>
+        <w:t>=</w:t>
+      </w:r>
+      <w:r>
+        <w:rPr>
+          <w:rStyle w:val="atv"/>
+          <w:lang w:val="pt-BR"/>
+        </w:rPr>
+        <w:t>"</w:t>
+      </w:r>
+      <w:proofErr w:type="spellStart"/>
+      <w:r>
+        <w:rPr>
+          <w:rStyle w:val="atv"/>
+          <w:lang w:val="pt-BR"/>
+        </w:rPr>
+        <w:t>icones</w:t>
+      </w:r>
+      <w:proofErr w:type="spellEnd"/>
+      <w:r>
+        <w:rPr>
+          <w:rStyle w:val="atv"/>
+          <w:lang w:val="pt-BR"/>
+        </w:rPr>
+        <w:t>-redes-sociais"</w:t>
+      </w:r>
+      <w:r>
+        <w:rPr>
+          <w:rStyle w:val="tag"/>
+          <w:lang w:val="pt-BR"/>
+        </w:rPr>
+        <w:t>&gt;</w:t>
+      </w:r>
+    </w:p>
+    <w:p>
+      <w:pPr>
+        <w:pStyle w:val="HTMLPreformatted"/>
+        <w:rPr>
+          <w:rStyle w:val="pln"/>
+          <w:lang w:val="pt-BR"/>
+        </w:rPr>
+      </w:pPr>
+      <w:r>
+        <w:rPr>
+          <w:rStyle w:val="pln"/>
+          <w:lang w:val="pt-BR"/>
+        </w:rPr>
+        <w:t xml:space="preserve">        </w:t>
+      </w:r>
+      <w:proofErr w:type="gramStart"/>
+      <w:r>
+        <w:rPr>
+          <w:rStyle w:val="com"/>
+          <w:lang w:val="pt-BR"/>
+        </w:rPr>
+        <w:t>&lt;!--</w:t>
+      </w:r>
+      <w:proofErr w:type="gramEnd"/>
+      <w:r>
+        <w:rPr>
+          <w:rStyle w:val="com"/>
+          <w:lang w:val="pt-BR"/>
+        </w:rPr>
+        <w:t xml:space="preserve"> links aqui --&gt;</w:t>
+      </w:r>
+    </w:p>
+    <w:p>
+      <w:pPr>
+        <w:pStyle w:val="HTMLPreformatted"/>
+        <w:rPr>
+          <w:rStyle w:val="pln"/>
+          <w:lang w:val="pt-BR"/>
+        </w:rPr>
+      </w:pPr>
+      <w:r>
+        <w:rPr>
+          <w:rStyle w:val="pln"/>
+          <w:lang w:val="pt-BR"/>
+        </w:rPr>
+        <w:t xml:space="preserve">    </w:t>
+      </w:r>
+      <w:r>
+        <w:rPr>
+          <w:rStyle w:val="tag"/>
+          <w:lang w:val="pt-BR"/>
+        </w:rPr>
+        <w:t>&lt;/</w:t>
+      </w:r>
+      <w:proofErr w:type="spellStart"/>
+      <w:r>
+        <w:rPr>
+          <w:rStyle w:val="tag"/>
+          <w:lang w:val="pt-BR"/>
+        </w:rPr>
+        <w:t>ul</w:t>
+      </w:r>
+      <w:proofErr w:type="spellEnd"/>
+      <w:r>
+        <w:rPr>
+          <w:rStyle w:val="tag"/>
+          <w:lang w:val="pt-BR"/>
+        </w:rPr>
+        <w:t>&gt;</w:t>
+      </w:r>
+    </w:p>
+    <w:p>
+      <w:pPr>
+        <w:pStyle w:val="HTMLPreformatted"/>
+        <w:rPr>
+          <w:lang w:val="pt-BR"/>
+        </w:rPr>
+      </w:pPr>
+      <w:r>
+        <w:rPr>
+          <w:rStyle w:val="tag"/>
+          <w:lang w:val="pt-BR"/>
+        </w:rPr>
+        <w:t>&lt;/</w:t>
+      </w:r>
+      <w:proofErr w:type="spellStart"/>
+      <w:r>
+        <w:rPr>
+          <w:rStyle w:val="tag"/>
+          <w:lang w:val="pt-BR"/>
+        </w:rPr>
+        <w:t>aside</w:t>
+      </w:r>
+      <w:proofErr w:type="spellEnd"/>
+      <w:r>
+        <w:rPr>
+          <w:rStyle w:val="tag"/>
+          <w:lang w:val="pt-BR"/>
+        </w:rPr>
+        <w:t>&gt;</w:t>
+      </w:r>
+    </w:p>
+    <w:p>
+      <w:pPr>
+        <w:pStyle w:val="NormalWeb"/>
+        <w:rPr>
+          <w:lang w:val="pt-BR"/>
+        </w:rPr>
+      </w:pPr>
+      <w:r>
+        <w:rPr>
+          <w:lang w:val="pt-BR"/>
+        </w:rPr>
+        <w:t>E, no CSS:</w:t>
+      </w:r>
+    </w:p>
+    <w:p>
+      <w:pPr>
+        <w:pStyle w:val="HTMLPreformatted"/>
+        <w:rPr>
+          <w:rStyle w:val="pln"/>
+        </w:rPr>
+      </w:pPr>
+      <w:proofErr w:type="gramStart"/>
+      <w:r>
+        <w:rPr>
+          <w:rStyle w:val="pun"/>
+        </w:rPr>
+        <w:t>.</w:t>
+      </w:r>
+      <w:proofErr w:type="spellStart"/>
+      <w:r>
+        <w:rPr>
+          <w:rStyle w:val="pln"/>
+        </w:rPr>
+        <w:t>navegacao</w:t>
+      </w:r>
+      <w:proofErr w:type="spellEnd"/>
+      <w:proofErr w:type="gramEnd"/>
+      <w:r>
+        <w:rPr>
+          <w:rStyle w:val="pun"/>
+        </w:rPr>
+        <w:t>-</w:t>
+      </w:r>
+      <w:r>
+        <w:rPr>
+          <w:rStyle w:val="pln"/>
+        </w:rPr>
+        <w:t xml:space="preserve">site </w:t>
+      </w:r>
+      <w:r>
+        <w:rPr>
+          <w:rStyle w:val="pun"/>
+        </w:rPr>
+        <w:t>{</w:t>
+      </w:r>
+    </w:p>
+    <w:p>
+      <w:pPr>
+        <w:pStyle w:val="HTMLPreformatted"/>
+        <w:rPr>
+          <w:rStyle w:val="pln"/>
+        </w:rPr>
+      </w:pPr>
+      <w:r>
+        <w:rPr>
+          <w:rStyle w:val="pln"/>
+        </w:rPr>
+        <w:t xml:space="preserve">    background</w:t>
+      </w:r>
+      <w:r>
+        <w:rPr>
+          <w:rStyle w:val="pun"/>
+        </w:rPr>
+        <w:t>-</w:t>
+      </w:r>
+      <w:r>
+        <w:rPr>
+          <w:rStyle w:val="pln"/>
+        </w:rPr>
+        <w:t>color</w:t>
+      </w:r>
+      <w:r>
+        <w:rPr>
+          <w:rStyle w:val="pun"/>
+        </w:rPr>
+        <w:t>:</w:t>
+      </w:r>
+      <w:r>
+        <w:rPr>
+          <w:rStyle w:val="pln"/>
+        </w:rPr>
+        <w:t xml:space="preserve"> </w:t>
+      </w:r>
+      <w:r>
+        <w:rPr>
+          <w:rStyle w:val="com"/>
+        </w:rPr>
+        <w:t>#3C1D3D;</w:t>
+      </w:r>
+    </w:p>
+    <w:p>
+      <w:pPr>
+        <w:pStyle w:val="HTMLPreformatted"/>
+        <w:rPr>
+          <w:rStyle w:val="pln"/>
+        </w:rPr>
+      </w:pPr>
+      <w:r>
+        <w:rPr>
+          <w:rStyle w:val="pln"/>
+        </w:rPr>
+        <w:t xml:space="preserve">    color</w:t>
+      </w:r>
+      <w:r>
+        <w:rPr>
+          <w:rStyle w:val="pun"/>
+        </w:rPr>
+        <w:t>:</w:t>
+      </w:r>
+      <w:r>
+        <w:rPr>
+          <w:rStyle w:val="pln"/>
+        </w:rPr>
+        <w:t xml:space="preserve"> </w:t>
+      </w:r>
+      <w:r>
+        <w:rPr>
+          <w:rStyle w:val="com"/>
+        </w:rPr>
+        <w:t>#F2FFFC;</w:t>
+      </w:r>
+    </w:p>
+    <w:p>
+      <w:pPr>
+        <w:pStyle w:val="HTMLPreformatted"/>
+        <w:rPr>
+          <w:rStyle w:val="pln"/>
+        </w:rPr>
+      </w:pPr>
+      <w:r>
+        <w:rPr>
+          <w:rStyle w:val="pln"/>
+        </w:rPr>
+        <w:t xml:space="preserve">    padding</w:t>
+      </w:r>
+      <w:r>
+        <w:rPr>
+          <w:rStyle w:val="pun"/>
+        </w:rPr>
+        <w:t>:</w:t>
+      </w:r>
+      <w:r>
+        <w:rPr>
+          <w:rStyle w:val="pln"/>
+        </w:rPr>
+        <w:t xml:space="preserve"> </w:t>
+      </w:r>
+      <w:r>
+        <w:rPr>
+          <w:rStyle w:val="lit"/>
+        </w:rPr>
+        <w:t>20px</w:t>
+      </w:r>
+      <w:r>
+        <w:rPr>
+          <w:rStyle w:val="pun"/>
+        </w:rPr>
+        <w:t>;</w:t>
+      </w:r>
+    </w:p>
+    <w:p>
+      <w:pPr>
+        <w:pStyle w:val="HTMLPreformatted"/>
+        <w:rPr>
+          <w:rStyle w:val="pln"/>
+        </w:rPr>
+      </w:pPr>
+      <w:r>
+        <w:rPr>
+          <w:rStyle w:val="pln"/>
+        </w:rPr>
+        <w:t xml:space="preserve">    text</w:t>
+      </w:r>
+      <w:r>
+        <w:rPr>
+          <w:rStyle w:val="pun"/>
+        </w:rPr>
+        <w:t>-</w:t>
+      </w:r>
+      <w:r>
+        <w:rPr>
+          <w:rStyle w:val="pln"/>
+        </w:rPr>
+        <w:t>align</w:t>
+      </w:r>
+      <w:r>
+        <w:rPr>
+          <w:rStyle w:val="pun"/>
+        </w:rPr>
+        <w:t>:</w:t>
+      </w:r>
+      <w:r>
+        <w:rPr>
+          <w:rStyle w:val="pln"/>
+        </w:rPr>
+        <w:t xml:space="preserve"> center</w:t>
+      </w:r>
+      <w:r>
+        <w:rPr>
+          <w:rStyle w:val="pun"/>
+        </w:rPr>
+        <w:t>;</w:t>
+      </w:r>
+    </w:p>
+    <w:p>
+      <w:pPr>
+        <w:pStyle w:val="HTMLPreformatted"/>
+        <w:rPr>
+          <w:lang w:val="pt-BR"/>
+        </w:rPr>
+      </w:pPr>
+      <w:r>
+        <w:rPr>
+          <w:rStyle w:val="pun"/>
+          <w:lang w:val="pt-BR"/>
+        </w:rPr>
+        <w:t>}</w:t>
+      </w:r>
+    </w:p>
+    <w:p>
+      <w:pPr>
+        <w:rPr>
+          <w:rFonts w:ascii="Courier New" w:eastAsia="Times New Roman" w:hAnsi="Courier New" w:cs="Courier New"/>
+          <w:sz w:val="20"/>
+          <w:szCs w:val="20"/>
+          <w:lang w:val="pt-BR"/>
+        </w:rPr>
+      </w:pPr>
+      <w:r>
+        <w:rPr>
+          <w:lang w:val="pt-BR"/>
+        </w:rPr>
+        <w:br w:type="page"/>
+      </w:r>
+    </w:p>
+    <w:p>
+      <w:pPr>
+        <w:pStyle w:val="Heading1"/>
+        <w:rPr>
+          <w:lang w:val="pt-BR"/>
+        </w:rPr>
+      </w:pPr>
+      <w:r>
+        <w:rPr>
+          <w:sz w:val="36"/>
+          <w:szCs w:val="36"/>
+          <w:lang w:val="pt-BR"/>
+        </w:rPr>
+        <w:lastRenderedPageBreak/>
+        <w:t>06</w:t>
+      </w:r>
+      <w:r>
+        <w:rPr>
+          <w:lang w:val="pt-BR"/>
+        </w:rPr>
+        <w:t xml:space="preserve"> </w:t>
+      </w:r>
+      <w:r>
+        <w:rPr>
+          <w:rStyle w:val="task-body-header-title-text"/>
+          <w:lang w:val="pt-BR"/>
+        </w:rPr>
+        <w:t>Colocando mais classes</w:t>
+      </w:r>
+    </w:p>
+    <w:p>
+      <w:pPr>
+        <w:pStyle w:val="NormalWeb"/>
+        <w:rPr>
+          <w:lang w:val="pt-BR"/>
+        </w:rPr>
+      </w:pPr>
+      <w:r>
+        <w:rPr>
+          <w:lang w:val="pt-BR"/>
+        </w:rPr>
+        <w:t xml:space="preserve">Como vimos, usar classes para estilização é interessante para evitar selecionar elementos indesejados. </w:t>
+      </w:r>
+      <w:r>
+        <w:rPr>
+          <w:lang w:val="pt-BR"/>
+        </w:rPr>
+        <w:t xml:space="preserve">Assim, podemos mudar alguns dos seletores que já escrevemos usando </w:t>
+      </w:r>
+      <w:proofErr w:type="spellStart"/>
+      <w:r>
+        <w:rPr>
+          <w:lang w:val="pt-BR"/>
+        </w:rPr>
+        <w:t>tags</w:t>
+      </w:r>
+      <w:proofErr w:type="spellEnd"/>
+      <w:r>
+        <w:rPr>
+          <w:lang w:val="pt-BR"/>
+        </w:rPr>
+        <w:t>, para usar seletores de classes no lugar.</w:t>
+      </w:r>
+    </w:p>
+    <w:p>
+      <w:pPr>
+        <w:pStyle w:val="NormalWeb"/>
+        <w:rPr>
+          <w:lang w:val="pt-BR"/>
+        </w:rPr>
+      </w:pPr>
+      <w:r>
+        <w:rPr>
+          <w:rStyle w:val="Strong"/>
+          <w:lang w:val="pt-BR"/>
+        </w:rPr>
+        <w:t>Coloque classes</w:t>
+      </w:r>
+      <w:r>
+        <w:rPr>
+          <w:lang w:val="pt-BR"/>
+        </w:rPr>
+        <w:t xml:space="preserve"> em todos os elementos em que você </w:t>
+      </w:r>
+      <w:proofErr w:type="spellStart"/>
+      <w:r>
+        <w:rPr>
+          <w:lang w:val="pt-BR"/>
+        </w:rPr>
+        <w:t>achar</w:t>
+      </w:r>
+      <w:proofErr w:type="spellEnd"/>
+      <w:r>
+        <w:rPr>
+          <w:lang w:val="pt-BR"/>
+        </w:rPr>
+        <w:t xml:space="preserve"> interessante. Quais foram e quais classes você colocou para eles?</w:t>
+      </w:r>
+    </w:p>
+    <w:p>
+      <w:pPr>
+        <w:pStyle w:val="Heading3"/>
+        <w:rPr>
+          <w:lang w:val="pt-BR"/>
+        </w:rPr>
+      </w:pPr>
+      <w:r>
+        <w:rPr>
+          <w:lang w:val="pt-BR"/>
+        </w:rPr>
+        <w:t xml:space="preserve">Opinião do instrutor </w:t>
+      </w:r>
+    </w:p>
+    <w:p>
+      <w:pPr>
+        <w:pStyle w:val="settings-box-item"/>
+        <w:numPr>
+          <w:ilvl w:val="0"/>
+          <w:numId w:val="7"/>
+        </w:numPr>
+        <w:rPr>
+          <w:lang w:val="pt-BR"/>
+        </w:rPr>
+      </w:pPr>
+    </w:p>
+    <w:p>
+      <w:pPr>
+        <w:pStyle w:val="settings-box-item"/>
+        <w:numPr>
+          <w:ilvl w:val="0"/>
+          <w:numId w:val="7"/>
+        </w:numPr>
+        <w:rPr>
+          <w:lang w:val="pt-BR"/>
+        </w:rPr>
+      </w:pPr>
+    </w:p>
+    <w:p>
+      <w:pPr>
+        <w:pStyle w:val="NormalWeb"/>
+        <w:rPr>
+          <w:lang w:val="pt-BR"/>
+        </w:rPr>
+      </w:pPr>
+      <w:r>
+        <w:rPr>
+          <w:lang w:val="pt-BR"/>
+        </w:rPr>
+        <w:t>Alguns lugares interessantes para colocar classes são:</w:t>
+      </w:r>
+    </w:p>
+    <w:p>
+      <w:pPr>
+        <w:numPr>
+          <w:ilvl w:val="0"/>
+          <w:numId w:val="8"/>
+        </w:numPr>
+        <w:spacing w:before="100" w:beforeAutospacing="1" w:after="100" w:afterAutospacing="1" w:line="240" w:lineRule="auto"/>
+        <w:rPr>
+          <w:lang w:val="pt-BR"/>
+        </w:rPr>
+      </w:pPr>
+      <w:r>
+        <w:rPr>
+          <w:lang w:val="pt-BR"/>
+        </w:rPr>
+        <w:t xml:space="preserve">O título principal da página (que estamos selecionando atualmente com </w:t>
+      </w:r>
+      <w:proofErr w:type="spellStart"/>
+      <w:r>
+        <w:rPr>
+          <w:rStyle w:val="HTMLCode"/>
+          <w:rFonts w:eastAsiaTheme="minorHAnsi"/>
+          <w:lang w:val="pt-BR"/>
+        </w:rPr>
+        <w:t>main</w:t>
+      </w:r>
+      <w:proofErr w:type="spellEnd"/>
+      <w:r>
+        <w:rPr>
+          <w:rStyle w:val="HTMLCode"/>
+          <w:rFonts w:eastAsiaTheme="minorHAnsi"/>
+          <w:lang w:val="pt-BR"/>
+        </w:rPr>
+        <w:t xml:space="preserve"> h1</w:t>
+      </w:r>
+      <w:r>
+        <w:rPr>
+          <w:lang w:val="pt-BR"/>
+        </w:rPr>
+        <w:t>)</w:t>
+      </w:r>
+    </w:p>
+    <w:p>
+      <w:pPr>
+        <w:numPr>
+          <w:ilvl w:val="0"/>
+          <w:numId w:val="8"/>
+        </w:numPr>
+        <w:spacing w:before="100" w:beforeAutospacing="1" w:after="100" w:afterAutospacing="1" w:line="240" w:lineRule="auto"/>
+        <w:rPr>
+          <w:lang w:val="pt-BR"/>
+        </w:rPr>
+      </w:pPr>
+      <w:r>
+        <w:rPr>
+          <w:lang w:val="pt-BR"/>
+        </w:rPr>
+        <w:t xml:space="preserve">As citações dos profissionais que recomendam o João da Silva (que estamos selecionando atualmente com </w:t>
+      </w:r>
+      <w:proofErr w:type="spellStart"/>
+      <w:r>
+        <w:rPr>
+          <w:rStyle w:val="HTMLCode"/>
+          <w:rFonts w:eastAsiaTheme="minorHAnsi"/>
+          <w:lang w:val="pt-BR"/>
+        </w:rPr>
+        <w:t>blockquote</w:t>
+      </w:r>
+      <w:proofErr w:type="spellEnd"/>
+      <w:r>
+        <w:rPr>
+          <w:lang w:val="pt-BR"/>
+        </w:rPr>
+        <w:t>)</w:t>
+      </w:r>
+    </w:p>
+    <w:p>
+      <w:pPr>
+        <w:numPr>
+          <w:ilvl w:val="0"/>
+          <w:numId w:val="8"/>
+        </w:numPr>
+        <w:spacing w:before="100" w:beforeAutospacing="1" w:after="100" w:afterAutospacing="1" w:line="240" w:lineRule="auto"/>
+        <w:rPr>
+          <w:lang w:val="pt-BR"/>
+        </w:rPr>
+      </w:pPr>
+      <w:r>
+        <w:rPr>
+          <w:lang w:val="pt-BR"/>
+        </w:rPr>
+        <w:t xml:space="preserve">A barra de navegação (que estamos selecionando atualmente com </w:t>
+      </w:r>
+      <w:proofErr w:type="spellStart"/>
+      <w:r>
+        <w:rPr>
+          <w:rStyle w:val="HTMLCode"/>
+          <w:rFonts w:eastAsiaTheme="minorHAnsi"/>
+          <w:lang w:val="pt-BR"/>
+        </w:rPr>
+        <w:t>aside</w:t>
+      </w:r>
+      <w:proofErr w:type="spellEnd"/>
+      <w:r>
+        <w:rPr>
+          <w:lang w:val="pt-BR"/>
+        </w:rPr>
+        <w:t>)</w:t>
+      </w:r>
+    </w:p>
+    <w:p>
+      <w:pPr>
+        <w:numPr>
+          <w:ilvl w:val="0"/>
+          <w:numId w:val="8"/>
+        </w:numPr>
+        <w:spacing w:before="100" w:beforeAutospacing="1" w:after="100" w:afterAutospacing="1" w:line="240" w:lineRule="auto"/>
+        <w:rPr>
+          <w:lang w:val="pt-BR"/>
+        </w:rPr>
+      </w:pPr>
+      <w:r>
+        <w:rPr>
+          <w:lang w:val="pt-BR"/>
+        </w:rPr>
+        <w:t xml:space="preserve">O elemento </w:t>
+      </w:r>
+      <w:r>
+        <w:rPr>
+          <w:rStyle w:val="HTMLCode"/>
+          <w:rFonts w:eastAsiaTheme="minorHAnsi"/>
+          <w:lang w:val="pt-BR"/>
+        </w:rPr>
+        <w:t>&lt;</w:t>
+      </w:r>
+      <w:proofErr w:type="spellStart"/>
+      <w:r>
+        <w:rPr>
+          <w:rStyle w:val="HTMLCode"/>
+          <w:rFonts w:eastAsiaTheme="minorHAnsi"/>
+          <w:lang w:val="pt-BR"/>
+        </w:rPr>
+        <w:t>div</w:t>
+      </w:r>
+      <w:proofErr w:type="spellEnd"/>
+      <w:r>
+        <w:rPr>
+          <w:rStyle w:val="HTMLCode"/>
+          <w:rFonts w:eastAsiaTheme="minorHAnsi"/>
+          <w:lang w:val="pt-BR"/>
+        </w:rPr>
+        <w:t>&gt;</w:t>
+      </w:r>
+      <w:r>
+        <w:rPr>
+          <w:lang w:val="pt-BR"/>
+        </w:rPr>
+        <w:t xml:space="preserve"> que usamos para deixar o texto centralizado (que estamos selecionando simplesmente com </w:t>
+      </w:r>
+      <w:proofErr w:type="spellStart"/>
+      <w:r>
+        <w:rPr>
+          <w:rStyle w:val="HTMLCode"/>
+          <w:rFonts w:eastAsiaTheme="minorHAnsi"/>
+          <w:lang w:val="pt-BR"/>
+        </w:rPr>
+        <w:t>div</w:t>
+      </w:r>
+      <w:proofErr w:type="spellEnd"/>
+      <w:r>
+        <w:rPr>
+          <w:lang w:val="pt-BR"/>
+        </w:rPr>
+        <w:t>)</w:t>
+      </w:r>
+    </w:p>
+    <w:p>
+      <w:pPr>
+        <w:pStyle w:val="NormalWeb"/>
+        <w:rPr>
+          <w:lang w:val="pt-BR"/>
+        </w:rPr>
+      </w:pPr>
+      <w:r>
+        <w:rPr>
+          <w:lang w:val="pt-BR"/>
+        </w:rPr>
+        <w:t>Todos esses elementos estão sendo selecionados atualmente de uma forma genérica e, portanto, perigosa. Podemos colocar classes para cada um deles e, assim, deixar nosso código mais fácil de mudar e manter.</w:t>
+      </w:r>
+    </w:p>
+    <w:p>
+      <w:pPr>
+        <w:pStyle w:val="NormalWeb"/>
+        <w:rPr>
+          <w:lang w:val="pt-BR"/>
+        </w:rPr>
+      </w:pPr>
+      <w:r>
+        <w:rPr>
+          <w:lang w:val="pt-BR"/>
+        </w:rPr>
+        <w:t xml:space="preserve">Podemos usar o nome de classe que quisermos para cada um deles, mas o ideal é que </w:t>
+      </w:r>
+      <w:r>
+        <w:rPr>
+          <w:rStyle w:val="Strong"/>
+          <w:lang w:val="pt-BR"/>
+        </w:rPr>
+        <w:t>os nomes sejam relacionados ao conteúdo</w:t>
+      </w:r>
+      <w:r>
+        <w:rPr>
+          <w:lang w:val="pt-BR"/>
+        </w:rPr>
+        <w:t xml:space="preserve"> que esses elementos carregam, e não à aparência ou ao posicionamento deles. Assim, </w:t>
+      </w:r>
+      <w:proofErr w:type="spellStart"/>
+      <w:r>
+        <w:rPr>
+          <w:rStyle w:val="HTMLCode"/>
+          <w:lang w:val="pt-BR"/>
+        </w:rPr>
+        <w:t>navegacao</w:t>
+      </w:r>
+      <w:proofErr w:type="spellEnd"/>
+      <w:r>
+        <w:rPr>
+          <w:rStyle w:val="HTMLCode"/>
+          <w:lang w:val="pt-BR"/>
+        </w:rPr>
+        <w:t>-site</w:t>
+      </w:r>
+      <w:r>
+        <w:rPr>
+          <w:lang w:val="pt-BR"/>
+        </w:rPr>
+        <w:t xml:space="preserve"> é uma classe interessante para o </w:t>
+      </w:r>
+      <w:r>
+        <w:rPr>
+          <w:rStyle w:val="HTMLCode"/>
+          <w:lang w:val="pt-BR"/>
+        </w:rPr>
+        <w:t>&lt;</w:t>
+      </w:r>
+      <w:proofErr w:type="spellStart"/>
+      <w:r>
+        <w:rPr>
+          <w:rStyle w:val="HTMLCode"/>
+          <w:lang w:val="pt-BR"/>
+        </w:rPr>
+        <w:t>aside</w:t>
+      </w:r>
+      <w:proofErr w:type="spellEnd"/>
+      <w:r>
+        <w:rPr>
+          <w:rStyle w:val="HTMLCode"/>
+          <w:lang w:val="pt-BR"/>
+        </w:rPr>
+        <w:t>&gt;</w:t>
+      </w:r>
+      <w:r>
+        <w:rPr>
+          <w:lang w:val="pt-BR"/>
+        </w:rPr>
+        <w:t xml:space="preserve">, mas </w:t>
+      </w:r>
+      <w:r>
+        <w:rPr>
+          <w:rStyle w:val="HTMLCode"/>
+          <w:lang w:val="pt-BR"/>
+        </w:rPr>
+        <w:t>barra-lateral</w:t>
+      </w:r>
+      <w:r>
+        <w:rPr>
+          <w:lang w:val="pt-BR"/>
+        </w:rPr>
+        <w:t xml:space="preserve"> não. O nome </w:t>
+      </w:r>
+      <w:proofErr w:type="spellStart"/>
+      <w:r>
+        <w:rPr>
+          <w:rStyle w:val="HTMLCode"/>
+          <w:lang w:val="pt-BR"/>
+        </w:rPr>
+        <w:t>navegacao</w:t>
+      </w:r>
+      <w:proofErr w:type="spellEnd"/>
+      <w:r>
+        <w:rPr>
+          <w:rStyle w:val="HTMLCode"/>
+          <w:lang w:val="pt-BR"/>
+        </w:rPr>
+        <w:t>-site</w:t>
+      </w:r>
+      <w:r>
+        <w:rPr>
+          <w:lang w:val="pt-BR"/>
+        </w:rPr>
+        <w:t xml:space="preserve"> continua fazendo sentido se a navegação fica abaixo do texto (como está agora); o nome </w:t>
+      </w:r>
+      <w:r>
+        <w:rPr>
+          <w:rStyle w:val="HTMLCode"/>
+          <w:lang w:val="pt-BR"/>
+        </w:rPr>
+        <w:t>barra-lateral</w:t>
+      </w:r>
+      <w:r>
+        <w:rPr>
+          <w:lang w:val="pt-BR"/>
+        </w:rPr>
+        <w:t xml:space="preserve"> não.</w:t>
+      </w:r>
+    </w:p>
+    <w:p>
+      <w:pPr>
+        <w:rPr>
+          <w:rFonts w:ascii="Courier New" w:eastAsia="Times New Roman" w:hAnsi="Courier New" w:cs="Courier New"/>
+          <w:sz w:val="20"/>
+          <w:szCs w:val="20"/>
+          <w:lang w:val="pt-BR"/>
+        </w:rPr>
+      </w:pPr>
+      <w:r>
+        <w:rPr>
+          <w:lang w:val="pt-BR"/>
+        </w:rPr>
+        <w:br w:type="page"/>
+      </w:r>
+    </w:p>
+    <w:p>
+      <w:pPr>
+        <w:pStyle w:val="HTMLPreformatted"/>
+        <w:rPr>
+          <w:lang w:val="pt-BR"/>
         </w:rPr>
       </w:pPr>
       <w:bookmarkStart w:id="0" w:name="_GoBack"/>
       <w:bookmarkEnd w:id="0"/>
-    </w:p>
-    <w:p>
-      <w:pPr>
-        <w:rPr>
-          <w:lang w:val="pt-BR"/>
-        </w:rPr>
-      </w:pPr>
     </w:p>
     <w:sectPr>
       <w:pgSz w:w="12240" w:h="15840"/>
@@ -9799,95 +12308,9 @@
 <file path=word/numbering.xml><?xml version="1.0" encoding="utf-8"?>
 <w:numbering xmlns:wpc="http://schemas.microsoft.com/office/word/2010/wordprocessingCanvas" xmlns:cx="http://schemas.microsoft.com/office/drawing/2014/chartex" xmlns:cx1="http://schemas.microsoft.com/office/drawing/2015/9/8/chartex" xmlns:cx2="http://schemas.microsoft.com/office/drawing/2015/10/21/chartex" xmlns:cx3="http://schemas.microsoft.com/office/drawing/2016/5/9/chartex" xmlns:cx4="http://schemas.microsoft.com/office/drawing/2016/5/10/chartex" xmlns:cx5="http://schemas.microsoft.com/office/drawing/2016/5/11/chartex" xmlns:cx6="http://schemas.microsoft.com/office/drawing/2016/5/12/chartex" xmlns:cx7="http://schemas.microsoft.com/office/drawing/2016/5/13/chartex" xmlns:cx8="http://schemas.microsoft.com/office/drawing/2016/5/14/chartex" xmlns:mc="http://schemas.openxmlformats.org/markup-compatibility/2006" xmlns:aink="http://schemas.microsoft.com/office/drawing/2016/ink" xmlns:am3d="http://schemas.microsoft.com/office/drawing/2017/model3d" xmlns:o="urn:schemas-microsoft-com:office:office" xmlns:r="http://schemas.openxmlformats.org/officeDocument/2006/relationships" xmlns:m="http://schemas.openxmlformats.org/officeDocument/2006/math" xmlns:v="urn:schemas-microsoft-com:vml" xmlns:wp14="http://schemas.microsoft.com/office/word/2010/wordprocessingDrawing" xmlns:wp="http://schemas.openxmlformats.org/drawingml/2006/wordprocessingDrawing" xmlns:w10="urn:schemas-microsoft-com:office:word" xmlns:w="http://schemas.openxmlformats.org/wordprocessingml/2006/main" xmlns:w14="http://schemas.microsoft.com/office/word/2010/wordml" xmlns:w15="http://schemas.microsoft.com/office/word/2012/wordml" xmlns:w16cid="http://schemas.microsoft.com/office/word/2016/wordml/cid" xmlns:w16se="http://schemas.microsoft.com/office/word/2015/wordml/symex" xmlns:wpg="http://schemas.microsoft.com/office/word/2010/wordprocessingGroup" xmlns:wpi="http://schemas.microsoft.com/office/word/2010/wordprocessingInk" xmlns:wne="http://schemas.microsoft.com/office/word/2006/wordml" xmlns:wps="http://schemas.microsoft.com/office/word/2010/wordprocessingShape" mc:Ignorable="w14 w15 w16se w16cid wp14">
   <w:abstractNum w:abstractNumId="0" w15:restartNumberingAfterBreak="0">
-    <w:nsid w:val="421C6594"/>
-    <w:multiLevelType w:val="hybridMultilevel"/>
-    <w:tmpl w:val="79961038"/>
-    <w:lvl w:ilvl="0" w:tplc="8E9C92F0">
-      <w:start w:val="1"/>
-      <w:numFmt w:val="decimal"/>
-      <w:lvlText w:val="%1."/>
-      <w:lvlJc w:val="left"/>
-      <w:pPr>
-        <w:ind w:left="720" w:hanging="360"/>
-      </w:pPr>
-    </w:lvl>
-    <w:lvl w:ilvl="1" w:tplc="04090019" w:tentative="1">
-      <w:start w:val="1"/>
-      <w:numFmt w:val="lowerLetter"/>
-      <w:lvlText w:val="%2."/>
-      <w:lvlJc w:val="left"/>
-      <w:pPr>
-        <w:ind w:left="1440" w:hanging="360"/>
-      </w:pPr>
-    </w:lvl>
-    <w:lvl w:ilvl="2" w:tplc="0409001B" w:tentative="1">
-      <w:start w:val="1"/>
-      <w:numFmt w:val="lowerRoman"/>
-      <w:lvlText w:val="%3."/>
-      <w:lvlJc w:val="right"/>
-      <w:pPr>
-        <w:ind w:left="2160" w:hanging="180"/>
-      </w:pPr>
-    </w:lvl>
-    <w:lvl w:ilvl="3" w:tplc="0409000F" w:tentative="1">
-      <w:start w:val="1"/>
-      <w:numFmt w:val="decimal"/>
-      <w:lvlText w:val="%4."/>
-      <w:lvlJc w:val="left"/>
-      <w:pPr>
-        <w:ind w:left="2880" w:hanging="360"/>
-      </w:pPr>
-    </w:lvl>
-    <w:lvl w:ilvl="4" w:tplc="04090019" w:tentative="1">
-      <w:start w:val="1"/>
-      <w:numFmt w:val="lowerLetter"/>
-      <w:lvlText w:val="%5."/>
-      <w:lvlJc w:val="left"/>
-      <w:pPr>
-        <w:ind w:left="3600" w:hanging="360"/>
-      </w:pPr>
-    </w:lvl>
-    <w:lvl w:ilvl="5" w:tplc="0409001B" w:tentative="1">
-      <w:start w:val="1"/>
-      <w:numFmt w:val="lowerRoman"/>
-      <w:lvlText w:val="%6."/>
-      <w:lvlJc w:val="right"/>
-      <w:pPr>
-        <w:ind w:left="4320" w:hanging="180"/>
-      </w:pPr>
-    </w:lvl>
-    <w:lvl w:ilvl="6" w:tplc="0409000F" w:tentative="1">
-      <w:start w:val="1"/>
-      <w:numFmt w:val="decimal"/>
-      <w:lvlText w:val="%7."/>
-      <w:lvlJc w:val="left"/>
-      <w:pPr>
-        <w:ind w:left="5040" w:hanging="360"/>
-      </w:pPr>
-    </w:lvl>
-    <w:lvl w:ilvl="7" w:tplc="04090019" w:tentative="1">
-      <w:start w:val="1"/>
-      <w:numFmt w:val="lowerLetter"/>
-      <w:lvlText w:val="%8."/>
-      <w:lvlJc w:val="left"/>
-      <w:pPr>
-        <w:ind w:left="5760" w:hanging="360"/>
-      </w:pPr>
-    </w:lvl>
-    <w:lvl w:ilvl="8" w:tplc="0409001B" w:tentative="1">
-      <w:start w:val="1"/>
-      <w:numFmt w:val="lowerRoman"/>
-      <w:lvlText w:val="%9."/>
-      <w:lvlJc w:val="right"/>
-      <w:pPr>
-        <w:ind w:left="6480" w:hanging="180"/>
-      </w:pPr>
-    </w:lvl>
-  </w:abstractNum>
-  <w:abstractNum w:abstractNumId="1" w15:restartNumberingAfterBreak="0">
-    <w:nsid w:val="575B13C7"/>
+    <w:nsid w:val="06CF513D"/>
     <w:multiLevelType w:val="multilevel"/>
-    <w:tmpl w:val="B6A0AA54"/>
+    <w:tmpl w:val="991EBEAE"/>
     <w:lvl w:ilvl="0">
       <w:start w:val="1"/>
       <w:numFmt w:val="bullet"/>
@@ -10033,10 +12456,10 @@
       </w:rPr>
     </w:lvl>
   </w:abstractNum>
-  <w:abstractNum w:abstractNumId="2" w15:restartNumberingAfterBreak="0">
-    <w:nsid w:val="5C2E160C"/>
+  <w:abstractNum w:abstractNumId="1" w15:restartNumberingAfterBreak="0">
+    <w:nsid w:val="2A703B73"/>
     <w:multiLevelType w:val="multilevel"/>
-    <w:tmpl w:val="0C40756C"/>
+    <w:tmpl w:val="C69274CC"/>
     <w:lvl w:ilvl="0">
       <w:start w:val="1"/>
       <w:numFmt w:val="bullet"/>
@@ -10182,10 +12605,10 @@
       </w:rPr>
     </w:lvl>
   </w:abstractNum>
-  <w:abstractNum w:abstractNumId="3" w15:restartNumberingAfterBreak="0">
-    <w:nsid w:val="76CC30BD"/>
+  <w:abstractNum w:abstractNumId="2" w15:restartNumberingAfterBreak="0">
+    <w:nsid w:val="3CB6502D"/>
     <w:multiLevelType w:val="multilevel"/>
-    <w:tmpl w:val="03EA9A1C"/>
+    <w:tmpl w:val="3B9C19B8"/>
     <w:lvl w:ilvl="0">
       <w:start w:val="1"/>
       <w:numFmt w:val="bullet"/>
@@ -10331,16 +12754,710 @@
       </w:rPr>
     </w:lvl>
   </w:abstractNum>
+  <w:abstractNum w:abstractNumId="3" w15:restartNumberingAfterBreak="0">
+    <w:nsid w:val="421C6594"/>
+    <w:multiLevelType w:val="hybridMultilevel"/>
+    <w:tmpl w:val="79961038"/>
+    <w:lvl w:ilvl="0" w:tplc="8E9C92F0">
+      <w:start w:val="1"/>
+      <w:numFmt w:val="decimal"/>
+      <w:lvlText w:val="%1."/>
+      <w:lvlJc w:val="left"/>
+      <w:pPr>
+        <w:ind w:left="720" w:hanging="360"/>
+      </w:pPr>
+    </w:lvl>
+    <w:lvl w:ilvl="1" w:tplc="04090019" w:tentative="1">
+      <w:start w:val="1"/>
+      <w:numFmt w:val="lowerLetter"/>
+      <w:lvlText w:val="%2."/>
+      <w:lvlJc w:val="left"/>
+      <w:pPr>
+        <w:ind w:left="1440" w:hanging="360"/>
+      </w:pPr>
+    </w:lvl>
+    <w:lvl w:ilvl="2" w:tplc="0409001B" w:tentative="1">
+      <w:start w:val="1"/>
+      <w:numFmt w:val="lowerRoman"/>
+      <w:lvlText w:val="%3."/>
+      <w:lvlJc w:val="right"/>
+      <w:pPr>
+        <w:ind w:left="2160" w:hanging="180"/>
+      </w:pPr>
+    </w:lvl>
+    <w:lvl w:ilvl="3" w:tplc="0409000F" w:tentative="1">
+      <w:start w:val="1"/>
+      <w:numFmt w:val="decimal"/>
+      <w:lvlText w:val="%4."/>
+      <w:lvlJc w:val="left"/>
+      <w:pPr>
+        <w:ind w:left="2880" w:hanging="360"/>
+      </w:pPr>
+    </w:lvl>
+    <w:lvl w:ilvl="4" w:tplc="04090019" w:tentative="1">
+      <w:start w:val="1"/>
+      <w:numFmt w:val="lowerLetter"/>
+      <w:lvlText w:val="%5."/>
+      <w:lvlJc w:val="left"/>
+      <w:pPr>
+        <w:ind w:left="3600" w:hanging="360"/>
+      </w:pPr>
+    </w:lvl>
+    <w:lvl w:ilvl="5" w:tplc="0409001B" w:tentative="1">
+      <w:start w:val="1"/>
+      <w:numFmt w:val="lowerRoman"/>
+      <w:lvlText w:val="%6."/>
+      <w:lvlJc w:val="right"/>
+      <w:pPr>
+        <w:ind w:left="4320" w:hanging="180"/>
+      </w:pPr>
+    </w:lvl>
+    <w:lvl w:ilvl="6" w:tplc="0409000F" w:tentative="1">
+      <w:start w:val="1"/>
+      <w:numFmt w:val="decimal"/>
+      <w:lvlText w:val="%7."/>
+      <w:lvlJc w:val="left"/>
+      <w:pPr>
+        <w:ind w:left="5040" w:hanging="360"/>
+      </w:pPr>
+    </w:lvl>
+    <w:lvl w:ilvl="7" w:tplc="04090019" w:tentative="1">
+      <w:start w:val="1"/>
+      <w:numFmt w:val="lowerLetter"/>
+      <w:lvlText w:val="%8."/>
+      <w:lvlJc w:val="left"/>
+      <w:pPr>
+        <w:ind w:left="5760" w:hanging="360"/>
+      </w:pPr>
+    </w:lvl>
+    <w:lvl w:ilvl="8" w:tplc="0409001B" w:tentative="1">
+      <w:start w:val="1"/>
+      <w:numFmt w:val="lowerRoman"/>
+      <w:lvlText w:val="%9."/>
+      <w:lvlJc w:val="right"/>
+      <w:pPr>
+        <w:ind w:left="6480" w:hanging="180"/>
+      </w:pPr>
+    </w:lvl>
+  </w:abstractNum>
+  <w:abstractNum w:abstractNumId="4" w15:restartNumberingAfterBreak="0">
+    <w:nsid w:val="4E7A59A3"/>
+    <w:multiLevelType w:val="multilevel"/>
+    <w:tmpl w:val="37620D6C"/>
+    <w:lvl w:ilvl="0">
+      <w:start w:val="1"/>
+      <w:numFmt w:val="bullet"/>
+      <w:lvlText w:val=""/>
+      <w:lvlJc w:val="left"/>
+      <w:pPr>
+        <w:tabs>
+          <w:tab w:val="num" w:pos="720"/>
+        </w:tabs>
+        <w:ind w:left="720" w:hanging="360"/>
+      </w:pPr>
+      <w:rPr>
+        <w:rFonts w:ascii="Symbol" w:hAnsi="Symbol" w:hint="default"/>
+        <w:sz w:val="20"/>
+      </w:rPr>
+    </w:lvl>
+    <w:lvl w:ilvl="1" w:tentative="1">
+      <w:start w:val="1"/>
+      <w:numFmt w:val="bullet"/>
+      <w:lvlText w:val="o"/>
+      <w:lvlJc w:val="left"/>
+      <w:pPr>
+        <w:tabs>
+          <w:tab w:val="num" w:pos="1440"/>
+        </w:tabs>
+        <w:ind w:left="1440" w:hanging="360"/>
+      </w:pPr>
+      <w:rPr>
+        <w:rFonts w:ascii="Courier New" w:hAnsi="Courier New" w:hint="default"/>
+        <w:sz w:val="20"/>
+      </w:rPr>
+    </w:lvl>
+    <w:lvl w:ilvl="2" w:tentative="1">
+      <w:start w:val="1"/>
+      <w:numFmt w:val="bullet"/>
+      <w:lvlText w:val=""/>
+      <w:lvlJc w:val="left"/>
+      <w:pPr>
+        <w:tabs>
+          <w:tab w:val="num" w:pos="2160"/>
+        </w:tabs>
+        <w:ind w:left="2160" w:hanging="360"/>
+      </w:pPr>
+      <w:rPr>
+        <w:rFonts w:ascii="Wingdings" w:hAnsi="Wingdings" w:hint="default"/>
+        <w:sz w:val="20"/>
+      </w:rPr>
+    </w:lvl>
+    <w:lvl w:ilvl="3" w:tentative="1">
+      <w:start w:val="1"/>
+      <w:numFmt w:val="bullet"/>
+      <w:lvlText w:val=""/>
+      <w:lvlJc w:val="left"/>
+      <w:pPr>
+        <w:tabs>
+          <w:tab w:val="num" w:pos="2880"/>
+        </w:tabs>
+        <w:ind w:left="2880" w:hanging="360"/>
+      </w:pPr>
+      <w:rPr>
+        <w:rFonts w:ascii="Wingdings" w:hAnsi="Wingdings" w:hint="default"/>
+        <w:sz w:val="20"/>
+      </w:rPr>
+    </w:lvl>
+    <w:lvl w:ilvl="4" w:tentative="1">
+      <w:start w:val="1"/>
+      <w:numFmt w:val="bullet"/>
+      <w:lvlText w:val=""/>
+      <w:lvlJc w:val="left"/>
+      <w:pPr>
+        <w:tabs>
+          <w:tab w:val="num" w:pos="3600"/>
+        </w:tabs>
+        <w:ind w:left="3600" w:hanging="360"/>
+      </w:pPr>
+      <w:rPr>
+        <w:rFonts w:ascii="Wingdings" w:hAnsi="Wingdings" w:hint="default"/>
+        <w:sz w:val="20"/>
+      </w:rPr>
+    </w:lvl>
+    <w:lvl w:ilvl="5" w:tentative="1">
+      <w:start w:val="1"/>
+      <w:numFmt w:val="bullet"/>
+      <w:lvlText w:val=""/>
+      <w:lvlJc w:val="left"/>
+      <w:pPr>
+        <w:tabs>
+          <w:tab w:val="num" w:pos="4320"/>
+        </w:tabs>
+        <w:ind w:left="4320" w:hanging="360"/>
+      </w:pPr>
+      <w:rPr>
+        <w:rFonts w:ascii="Wingdings" w:hAnsi="Wingdings" w:hint="default"/>
+        <w:sz w:val="20"/>
+      </w:rPr>
+    </w:lvl>
+    <w:lvl w:ilvl="6" w:tentative="1">
+      <w:start w:val="1"/>
+      <w:numFmt w:val="bullet"/>
+      <w:lvlText w:val=""/>
+      <w:lvlJc w:val="left"/>
+      <w:pPr>
+        <w:tabs>
+          <w:tab w:val="num" w:pos="5040"/>
+        </w:tabs>
+        <w:ind w:left="5040" w:hanging="360"/>
+      </w:pPr>
+      <w:rPr>
+        <w:rFonts w:ascii="Wingdings" w:hAnsi="Wingdings" w:hint="default"/>
+        <w:sz w:val="20"/>
+      </w:rPr>
+    </w:lvl>
+    <w:lvl w:ilvl="7" w:tentative="1">
+      <w:start w:val="1"/>
+      <w:numFmt w:val="bullet"/>
+      <w:lvlText w:val=""/>
+      <w:lvlJc w:val="left"/>
+      <w:pPr>
+        <w:tabs>
+          <w:tab w:val="num" w:pos="5760"/>
+        </w:tabs>
+        <w:ind w:left="5760" w:hanging="360"/>
+      </w:pPr>
+      <w:rPr>
+        <w:rFonts w:ascii="Wingdings" w:hAnsi="Wingdings" w:hint="default"/>
+        <w:sz w:val="20"/>
+      </w:rPr>
+    </w:lvl>
+    <w:lvl w:ilvl="8" w:tentative="1">
+      <w:start w:val="1"/>
+      <w:numFmt w:val="bullet"/>
+      <w:lvlText w:val=""/>
+      <w:lvlJc w:val="left"/>
+      <w:pPr>
+        <w:tabs>
+          <w:tab w:val="num" w:pos="6480"/>
+        </w:tabs>
+        <w:ind w:left="6480" w:hanging="360"/>
+      </w:pPr>
+      <w:rPr>
+        <w:rFonts w:ascii="Wingdings" w:hAnsi="Wingdings" w:hint="default"/>
+        <w:sz w:val="20"/>
+      </w:rPr>
+    </w:lvl>
+  </w:abstractNum>
+  <w:abstractNum w:abstractNumId="5" w15:restartNumberingAfterBreak="0">
+    <w:nsid w:val="575B13C7"/>
+    <w:multiLevelType w:val="multilevel"/>
+    <w:tmpl w:val="B6A0AA54"/>
+    <w:lvl w:ilvl="0">
+      <w:start w:val="1"/>
+      <w:numFmt w:val="bullet"/>
+      <w:lvlText w:val=""/>
+      <w:lvlJc w:val="left"/>
+      <w:pPr>
+        <w:tabs>
+          <w:tab w:val="num" w:pos="720"/>
+        </w:tabs>
+        <w:ind w:left="720" w:hanging="360"/>
+      </w:pPr>
+      <w:rPr>
+        <w:rFonts w:ascii="Symbol" w:hAnsi="Symbol" w:hint="default"/>
+        <w:sz w:val="20"/>
+      </w:rPr>
+    </w:lvl>
+    <w:lvl w:ilvl="1" w:tentative="1">
+      <w:start w:val="1"/>
+      <w:numFmt w:val="bullet"/>
+      <w:lvlText w:val="o"/>
+      <w:lvlJc w:val="left"/>
+      <w:pPr>
+        <w:tabs>
+          <w:tab w:val="num" w:pos="1440"/>
+        </w:tabs>
+        <w:ind w:left="1440" w:hanging="360"/>
+      </w:pPr>
+      <w:rPr>
+        <w:rFonts w:ascii="Courier New" w:hAnsi="Courier New" w:hint="default"/>
+        <w:sz w:val="20"/>
+      </w:rPr>
+    </w:lvl>
+    <w:lvl w:ilvl="2" w:tentative="1">
+      <w:start w:val="1"/>
+      <w:numFmt w:val="bullet"/>
+      <w:lvlText w:val=""/>
+      <w:lvlJc w:val="left"/>
+      <w:pPr>
+        <w:tabs>
+          <w:tab w:val="num" w:pos="2160"/>
+        </w:tabs>
+        <w:ind w:left="2160" w:hanging="360"/>
+      </w:pPr>
+      <w:rPr>
+        <w:rFonts w:ascii="Wingdings" w:hAnsi="Wingdings" w:hint="default"/>
+        <w:sz w:val="20"/>
+      </w:rPr>
+    </w:lvl>
+    <w:lvl w:ilvl="3" w:tentative="1">
+      <w:start w:val="1"/>
+      <w:numFmt w:val="bullet"/>
+      <w:lvlText w:val=""/>
+      <w:lvlJc w:val="left"/>
+      <w:pPr>
+        <w:tabs>
+          <w:tab w:val="num" w:pos="2880"/>
+        </w:tabs>
+        <w:ind w:left="2880" w:hanging="360"/>
+      </w:pPr>
+      <w:rPr>
+        <w:rFonts w:ascii="Wingdings" w:hAnsi="Wingdings" w:hint="default"/>
+        <w:sz w:val="20"/>
+      </w:rPr>
+    </w:lvl>
+    <w:lvl w:ilvl="4" w:tentative="1">
+      <w:start w:val="1"/>
+      <w:numFmt w:val="bullet"/>
+      <w:lvlText w:val=""/>
+      <w:lvlJc w:val="left"/>
+      <w:pPr>
+        <w:tabs>
+          <w:tab w:val="num" w:pos="3600"/>
+        </w:tabs>
+        <w:ind w:left="3600" w:hanging="360"/>
+      </w:pPr>
+      <w:rPr>
+        <w:rFonts w:ascii="Wingdings" w:hAnsi="Wingdings" w:hint="default"/>
+        <w:sz w:val="20"/>
+      </w:rPr>
+    </w:lvl>
+    <w:lvl w:ilvl="5" w:tentative="1">
+      <w:start w:val="1"/>
+      <w:numFmt w:val="bullet"/>
+      <w:lvlText w:val=""/>
+      <w:lvlJc w:val="left"/>
+      <w:pPr>
+        <w:tabs>
+          <w:tab w:val="num" w:pos="4320"/>
+        </w:tabs>
+        <w:ind w:left="4320" w:hanging="360"/>
+      </w:pPr>
+      <w:rPr>
+        <w:rFonts w:ascii="Wingdings" w:hAnsi="Wingdings" w:hint="default"/>
+        <w:sz w:val="20"/>
+      </w:rPr>
+    </w:lvl>
+    <w:lvl w:ilvl="6" w:tentative="1">
+      <w:start w:val="1"/>
+      <w:numFmt w:val="bullet"/>
+      <w:lvlText w:val=""/>
+      <w:lvlJc w:val="left"/>
+      <w:pPr>
+        <w:tabs>
+          <w:tab w:val="num" w:pos="5040"/>
+        </w:tabs>
+        <w:ind w:left="5040" w:hanging="360"/>
+      </w:pPr>
+      <w:rPr>
+        <w:rFonts w:ascii="Wingdings" w:hAnsi="Wingdings" w:hint="default"/>
+        <w:sz w:val="20"/>
+      </w:rPr>
+    </w:lvl>
+    <w:lvl w:ilvl="7" w:tentative="1">
+      <w:start w:val="1"/>
+      <w:numFmt w:val="bullet"/>
+      <w:lvlText w:val=""/>
+      <w:lvlJc w:val="left"/>
+      <w:pPr>
+        <w:tabs>
+          <w:tab w:val="num" w:pos="5760"/>
+        </w:tabs>
+        <w:ind w:left="5760" w:hanging="360"/>
+      </w:pPr>
+      <w:rPr>
+        <w:rFonts w:ascii="Wingdings" w:hAnsi="Wingdings" w:hint="default"/>
+        <w:sz w:val="20"/>
+      </w:rPr>
+    </w:lvl>
+    <w:lvl w:ilvl="8" w:tentative="1">
+      <w:start w:val="1"/>
+      <w:numFmt w:val="bullet"/>
+      <w:lvlText w:val=""/>
+      <w:lvlJc w:val="left"/>
+      <w:pPr>
+        <w:tabs>
+          <w:tab w:val="num" w:pos="6480"/>
+        </w:tabs>
+        <w:ind w:left="6480" w:hanging="360"/>
+      </w:pPr>
+      <w:rPr>
+        <w:rFonts w:ascii="Wingdings" w:hAnsi="Wingdings" w:hint="default"/>
+        <w:sz w:val="20"/>
+      </w:rPr>
+    </w:lvl>
+  </w:abstractNum>
+  <w:abstractNum w:abstractNumId="6" w15:restartNumberingAfterBreak="0">
+    <w:nsid w:val="5C2E160C"/>
+    <w:multiLevelType w:val="multilevel"/>
+    <w:tmpl w:val="0C40756C"/>
+    <w:lvl w:ilvl="0">
+      <w:start w:val="1"/>
+      <w:numFmt w:val="bullet"/>
+      <w:lvlText w:val=""/>
+      <w:lvlJc w:val="left"/>
+      <w:pPr>
+        <w:tabs>
+          <w:tab w:val="num" w:pos="720"/>
+        </w:tabs>
+        <w:ind w:left="720" w:hanging="360"/>
+      </w:pPr>
+      <w:rPr>
+        <w:rFonts w:ascii="Symbol" w:hAnsi="Symbol" w:hint="default"/>
+        <w:sz w:val="20"/>
+      </w:rPr>
+    </w:lvl>
+    <w:lvl w:ilvl="1" w:tentative="1">
+      <w:start w:val="1"/>
+      <w:numFmt w:val="bullet"/>
+      <w:lvlText w:val="o"/>
+      <w:lvlJc w:val="left"/>
+      <w:pPr>
+        <w:tabs>
+          <w:tab w:val="num" w:pos="1440"/>
+        </w:tabs>
+        <w:ind w:left="1440" w:hanging="360"/>
+      </w:pPr>
+      <w:rPr>
+        <w:rFonts w:ascii="Courier New" w:hAnsi="Courier New" w:hint="default"/>
+        <w:sz w:val="20"/>
+      </w:rPr>
+    </w:lvl>
+    <w:lvl w:ilvl="2" w:tentative="1">
+      <w:start w:val="1"/>
+      <w:numFmt w:val="bullet"/>
+      <w:lvlText w:val=""/>
+      <w:lvlJc w:val="left"/>
+      <w:pPr>
+        <w:tabs>
+          <w:tab w:val="num" w:pos="2160"/>
+        </w:tabs>
+        <w:ind w:left="2160" w:hanging="360"/>
+      </w:pPr>
+      <w:rPr>
+        <w:rFonts w:ascii="Wingdings" w:hAnsi="Wingdings" w:hint="default"/>
+        <w:sz w:val="20"/>
+      </w:rPr>
+    </w:lvl>
+    <w:lvl w:ilvl="3" w:tentative="1">
+      <w:start w:val="1"/>
+      <w:numFmt w:val="bullet"/>
+      <w:lvlText w:val=""/>
+      <w:lvlJc w:val="left"/>
+      <w:pPr>
+        <w:tabs>
+          <w:tab w:val="num" w:pos="2880"/>
+        </w:tabs>
+        <w:ind w:left="2880" w:hanging="360"/>
+      </w:pPr>
+      <w:rPr>
+        <w:rFonts w:ascii="Wingdings" w:hAnsi="Wingdings" w:hint="default"/>
+        <w:sz w:val="20"/>
+      </w:rPr>
+    </w:lvl>
+    <w:lvl w:ilvl="4" w:tentative="1">
+      <w:start w:val="1"/>
+      <w:numFmt w:val="bullet"/>
+      <w:lvlText w:val=""/>
+      <w:lvlJc w:val="left"/>
+      <w:pPr>
+        <w:tabs>
+          <w:tab w:val="num" w:pos="3600"/>
+        </w:tabs>
+        <w:ind w:left="3600" w:hanging="360"/>
+      </w:pPr>
+      <w:rPr>
+        <w:rFonts w:ascii="Wingdings" w:hAnsi="Wingdings" w:hint="default"/>
+        <w:sz w:val="20"/>
+      </w:rPr>
+    </w:lvl>
+    <w:lvl w:ilvl="5" w:tentative="1">
+      <w:start w:val="1"/>
+      <w:numFmt w:val="bullet"/>
+      <w:lvlText w:val=""/>
+      <w:lvlJc w:val="left"/>
+      <w:pPr>
+        <w:tabs>
+          <w:tab w:val="num" w:pos="4320"/>
+        </w:tabs>
+        <w:ind w:left="4320" w:hanging="360"/>
+      </w:pPr>
+      <w:rPr>
+        <w:rFonts w:ascii="Wingdings" w:hAnsi="Wingdings" w:hint="default"/>
+        <w:sz w:val="20"/>
+      </w:rPr>
+    </w:lvl>
+    <w:lvl w:ilvl="6" w:tentative="1">
+      <w:start w:val="1"/>
+      <w:numFmt w:val="bullet"/>
+      <w:lvlText w:val=""/>
+      <w:lvlJc w:val="left"/>
+      <w:pPr>
+        <w:tabs>
+          <w:tab w:val="num" w:pos="5040"/>
+        </w:tabs>
+        <w:ind w:left="5040" w:hanging="360"/>
+      </w:pPr>
+      <w:rPr>
+        <w:rFonts w:ascii="Wingdings" w:hAnsi="Wingdings" w:hint="default"/>
+        <w:sz w:val="20"/>
+      </w:rPr>
+    </w:lvl>
+    <w:lvl w:ilvl="7" w:tentative="1">
+      <w:start w:val="1"/>
+      <w:numFmt w:val="bullet"/>
+      <w:lvlText w:val=""/>
+      <w:lvlJc w:val="left"/>
+      <w:pPr>
+        <w:tabs>
+          <w:tab w:val="num" w:pos="5760"/>
+        </w:tabs>
+        <w:ind w:left="5760" w:hanging="360"/>
+      </w:pPr>
+      <w:rPr>
+        <w:rFonts w:ascii="Wingdings" w:hAnsi="Wingdings" w:hint="default"/>
+        <w:sz w:val="20"/>
+      </w:rPr>
+    </w:lvl>
+    <w:lvl w:ilvl="8" w:tentative="1">
+      <w:start w:val="1"/>
+      <w:numFmt w:val="bullet"/>
+      <w:lvlText w:val=""/>
+      <w:lvlJc w:val="left"/>
+      <w:pPr>
+        <w:tabs>
+          <w:tab w:val="num" w:pos="6480"/>
+        </w:tabs>
+        <w:ind w:left="6480" w:hanging="360"/>
+      </w:pPr>
+      <w:rPr>
+        <w:rFonts w:ascii="Wingdings" w:hAnsi="Wingdings" w:hint="default"/>
+        <w:sz w:val="20"/>
+      </w:rPr>
+    </w:lvl>
+  </w:abstractNum>
+  <w:abstractNum w:abstractNumId="7" w15:restartNumberingAfterBreak="0">
+    <w:nsid w:val="76CC30BD"/>
+    <w:multiLevelType w:val="multilevel"/>
+    <w:tmpl w:val="03EA9A1C"/>
+    <w:lvl w:ilvl="0">
+      <w:start w:val="1"/>
+      <w:numFmt w:val="bullet"/>
+      <w:lvlText w:val=""/>
+      <w:lvlJc w:val="left"/>
+      <w:pPr>
+        <w:tabs>
+          <w:tab w:val="num" w:pos="720"/>
+        </w:tabs>
+        <w:ind w:left="720" w:hanging="360"/>
+      </w:pPr>
+      <w:rPr>
+        <w:rFonts w:ascii="Symbol" w:hAnsi="Symbol" w:hint="default"/>
+        <w:sz w:val="20"/>
+      </w:rPr>
+    </w:lvl>
+    <w:lvl w:ilvl="1" w:tentative="1">
+      <w:start w:val="1"/>
+      <w:numFmt w:val="bullet"/>
+      <w:lvlText w:val="o"/>
+      <w:lvlJc w:val="left"/>
+      <w:pPr>
+        <w:tabs>
+          <w:tab w:val="num" w:pos="1440"/>
+        </w:tabs>
+        <w:ind w:left="1440" w:hanging="360"/>
+      </w:pPr>
+      <w:rPr>
+        <w:rFonts w:ascii="Courier New" w:hAnsi="Courier New" w:hint="default"/>
+        <w:sz w:val="20"/>
+      </w:rPr>
+    </w:lvl>
+    <w:lvl w:ilvl="2" w:tentative="1">
+      <w:start w:val="1"/>
+      <w:numFmt w:val="bullet"/>
+      <w:lvlText w:val=""/>
+      <w:lvlJc w:val="left"/>
+      <w:pPr>
+        <w:tabs>
+          <w:tab w:val="num" w:pos="2160"/>
+        </w:tabs>
+        <w:ind w:left="2160" w:hanging="360"/>
+      </w:pPr>
+      <w:rPr>
+        <w:rFonts w:ascii="Wingdings" w:hAnsi="Wingdings" w:hint="default"/>
+        <w:sz w:val="20"/>
+      </w:rPr>
+    </w:lvl>
+    <w:lvl w:ilvl="3" w:tentative="1">
+      <w:start w:val="1"/>
+      <w:numFmt w:val="bullet"/>
+      <w:lvlText w:val=""/>
+      <w:lvlJc w:val="left"/>
+      <w:pPr>
+        <w:tabs>
+          <w:tab w:val="num" w:pos="2880"/>
+        </w:tabs>
+        <w:ind w:left="2880" w:hanging="360"/>
+      </w:pPr>
+      <w:rPr>
+        <w:rFonts w:ascii="Wingdings" w:hAnsi="Wingdings" w:hint="default"/>
+        <w:sz w:val="20"/>
+      </w:rPr>
+    </w:lvl>
+    <w:lvl w:ilvl="4" w:tentative="1">
+      <w:start w:val="1"/>
+      <w:numFmt w:val="bullet"/>
+      <w:lvlText w:val=""/>
+      <w:lvlJc w:val="left"/>
+      <w:pPr>
+        <w:tabs>
+          <w:tab w:val="num" w:pos="3600"/>
+        </w:tabs>
+        <w:ind w:left="3600" w:hanging="360"/>
+      </w:pPr>
+      <w:rPr>
+        <w:rFonts w:ascii="Wingdings" w:hAnsi="Wingdings" w:hint="default"/>
+        <w:sz w:val="20"/>
+      </w:rPr>
+    </w:lvl>
+    <w:lvl w:ilvl="5" w:tentative="1">
+      <w:start w:val="1"/>
+      <w:numFmt w:val="bullet"/>
+      <w:lvlText w:val=""/>
+      <w:lvlJc w:val="left"/>
+      <w:pPr>
+        <w:tabs>
+          <w:tab w:val="num" w:pos="4320"/>
+        </w:tabs>
+        <w:ind w:left="4320" w:hanging="360"/>
+      </w:pPr>
+      <w:rPr>
+        <w:rFonts w:ascii="Wingdings" w:hAnsi="Wingdings" w:hint="default"/>
+        <w:sz w:val="20"/>
+      </w:rPr>
+    </w:lvl>
+    <w:lvl w:ilvl="6" w:tentative="1">
+      <w:start w:val="1"/>
+      <w:numFmt w:val="bullet"/>
+      <w:lvlText w:val=""/>
+      <w:lvlJc w:val="left"/>
+      <w:pPr>
+        <w:tabs>
+          <w:tab w:val="num" w:pos="5040"/>
+        </w:tabs>
+        <w:ind w:left="5040" w:hanging="360"/>
+      </w:pPr>
+      <w:rPr>
+        <w:rFonts w:ascii="Wingdings" w:hAnsi="Wingdings" w:hint="default"/>
+        <w:sz w:val="20"/>
+      </w:rPr>
+    </w:lvl>
+    <w:lvl w:ilvl="7" w:tentative="1">
+      <w:start w:val="1"/>
+      <w:numFmt w:val="bullet"/>
+      <w:lvlText w:val=""/>
+      <w:lvlJc w:val="left"/>
+      <w:pPr>
+        <w:tabs>
+          <w:tab w:val="num" w:pos="5760"/>
+        </w:tabs>
+        <w:ind w:left="5760" w:hanging="360"/>
+      </w:pPr>
+      <w:rPr>
+        <w:rFonts w:ascii="Wingdings" w:hAnsi="Wingdings" w:hint="default"/>
+        <w:sz w:val="20"/>
+      </w:rPr>
+    </w:lvl>
+    <w:lvl w:ilvl="8" w:tentative="1">
+      <w:start w:val="1"/>
+      <w:numFmt w:val="bullet"/>
+      <w:lvlText w:val=""/>
+      <w:lvlJc w:val="left"/>
+      <w:pPr>
+        <w:tabs>
+          <w:tab w:val="num" w:pos="6480"/>
+        </w:tabs>
+        <w:ind w:left="6480" w:hanging="360"/>
+      </w:pPr>
+      <w:rPr>
+        <w:rFonts w:ascii="Wingdings" w:hAnsi="Wingdings" w:hint="default"/>
+        <w:sz w:val="20"/>
+      </w:rPr>
+    </w:lvl>
+  </w:abstractNum>
   <w:num w:numId="1">
+    <w:abstractNumId w:val="3"/>
+  </w:num>
+  <w:num w:numId="2">
+    <w:abstractNumId w:val="6"/>
+  </w:num>
+  <w:num w:numId="3">
+    <w:abstractNumId w:val="7"/>
+  </w:num>
+  <w:num w:numId="4">
+    <w:abstractNumId w:val="5"/>
+  </w:num>
+  <w:num w:numId="5">
+    <w:abstractNumId w:val="4"/>
+  </w:num>
+  <w:num w:numId="6">
     <w:abstractNumId w:val="0"/>
   </w:num>
-  <w:num w:numId="2">
+  <w:num w:numId="7">
     <w:abstractNumId w:val="2"/>
   </w:num>
-  <w:num w:numId="3">
-    <w:abstractNumId w:val="3"/>
-  </w:num>
-  <w:num w:numId="4">
+  <w:num w:numId="8">
     <w:abstractNumId w:val="1"/>
   </w:num>
 </w:numbering>
@@ -10932,7 +14049,6 @@
     <w:basedOn w:val="Normal"/>
     <w:link w:val="HTMLPreformattedChar"/>
     <w:uiPriority w:val="99"/>
-    <w:semiHidden/>
     <w:unhideWhenUsed/>
     <w:rsid w:val="006413DD"/>
     <w:pPr>
@@ -10967,7 +14083,6 @@
     <w:basedOn w:val="DefaultParagraphFont"/>
     <w:link w:val="HTMLPreformatted"/>
     <w:uiPriority w:val="99"/>
-    <w:semiHidden/>
     <w:rsid w:val="006413DD"/>
     <w:rPr>
       <w:rFonts w:ascii="Courier New" w:eastAsia="Times New Roman" w:hAnsi="Courier New" w:cs="Courier New"/>

</xml_diff>